<commit_message>
Script valore review +foglio lavoro aggiornato
Leggiamo sempre il foglio di lavoro per le modifiche
</commit_message>
<xml_diff>
--- a/FoglioLavoro.docx
+++ b/FoglioLavoro.docx
@@ -89,11 +89,6 @@
       <w:r>
         <w:t>!!! Importante</w:t>
       </w:r>
-    </w:p>
-    <w:p>
-      <w:pPr>
-        <w:ind w:left="360"/>
-      </w:pPr>
     </w:p>
     <w:p>
       <w:pPr>
@@ -362,15 +357,804 @@
         <w:t xml:space="preserve"> --file example2.json</w:t>
       </w:r>
     </w:p>
-    <w:p/>
+    <w:p>
+      <w:pPr>
+        <w:pStyle w:val="Paragrafoelenco"/>
+      </w:pPr>
+      <w:r>
+        <w:t xml:space="preserve">Comandi </w:t>
+      </w:r>
+      <w:proofErr w:type="spellStart"/>
+      <w:r>
+        <w:t>mongodb</w:t>
+      </w:r>
+      <w:proofErr w:type="spellEnd"/>
+    </w:p>
+    <w:p>
+      <w:pPr>
+        <w:pStyle w:val="Paragrafoelenco"/>
+        <w:numPr>
+          <w:ilvl w:val="0"/>
+          <w:numId w:val="4"/>
+        </w:numPr>
+      </w:pPr>
+      <w:proofErr w:type="gramStart"/>
+      <w:r>
+        <w:t xml:space="preserve">Start:  </w:t>
+      </w:r>
+      <w:bookmarkStart w:id="0" w:name="OLE_LINK1"/>
+      <w:r>
+        <w:t>sudo</w:t>
+      </w:r>
+      <w:proofErr w:type="gramEnd"/>
+      <w:r>
+        <w:t xml:space="preserve"> service </w:t>
+      </w:r>
+      <w:proofErr w:type="spellStart"/>
+      <w:r>
+        <w:t>mongod</w:t>
+      </w:r>
+      <w:proofErr w:type="spellEnd"/>
+      <w:r>
+        <w:t xml:space="preserve"> start</w:t>
+      </w:r>
+      <w:bookmarkEnd w:id="0"/>
+    </w:p>
+    <w:p>
+      <w:pPr>
+        <w:pStyle w:val="Paragrafoelenco"/>
+        <w:numPr>
+          <w:ilvl w:val="0"/>
+          <w:numId w:val="4"/>
+        </w:numPr>
+      </w:pPr>
+      <w:r>
+        <w:t>Stop: come sopra solo stop</w:t>
+      </w:r>
+    </w:p>
+    <w:p>
+      <w:pPr>
+        <w:pStyle w:val="Paragrafoelenco"/>
+        <w:numPr>
+          <w:ilvl w:val="0"/>
+          <w:numId w:val="4"/>
+        </w:numPr>
+      </w:pPr>
+      <w:proofErr w:type="spellStart"/>
+      <w:r>
+        <w:t>Mongosb</w:t>
+      </w:r>
+      <w:proofErr w:type="spellEnd"/>
+      <w:r>
+        <w:t xml:space="preserve"> </w:t>
+      </w:r>
+      <w:proofErr w:type="spellStart"/>
+      <w:r>
+        <w:t>shell</w:t>
+      </w:r>
+      <w:proofErr w:type="spellEnd"/>
+      <w:r>
+        <w:t xml:space="preserve">: </w:t>
+      </w:r>
+      <w:bookmarkStart w:id="1" w:name="OLE_LINK2"/>
+      <w:bookmarkStart w:id="2" w:name="OLE_LINK3"/>
+      <w:proofErr w:type="spellStart"/>
+      <w:r>
+        <w:t>mongo</w:t>
+      </w:r>
+      <w:proofErr w:type="spellEnd"/>
+      <w:r>
+        <w:t xml:space="preserve"> --</w:t>
+      </w:r>
+      <w:proofErr w:type="spellStart"/>
+      <w:r>
+        <w:t>host</w:t>
+      </w:r>
+      <w:proofErr w:type="spellEnd"/>
+      <w:r>
+        <w:t xml:space="preserve"> 127.0.0.1:27017</w:t>
+      </w:r>
+      <w:r>
+        <w:t xml:space="preserve"> </w:t>
+      </w:r>
+      <w:bookmarkEnd w:id="1"/>
+      <w:bookmarkEnd w:id="2"/>
+    </w:p>
+    <w:p>
+      <w:pPr>
+        <w:pStyle w:val="Paragrafoelenco"/>
+        <w:numPr>
+          <w:ilvl w:val="1"/>
+          <w:numId w:val="4"/>
+        </w:numPr>
+      </w:pPr>
+      <w:r>
+        <w:t xml:space="preserve">Use </w:t>
+      </w:r>
+      <w:proofErr w:type="spellStart"/>
+      <w:r>
+        <w:t>YelpDB</w:t>
+      </w:r>
+      <w:proofErr w:type="spellEnd"/>
+    </w:p>
+    <w:p>
+      <w:pPr>
+        <w:numPr>
+          <w:ilvl w:val="0"/>
+          <w:numId w:val="4"/>
+        </w:numPr>
+        <w:pBdr>
+          <w:top w:val="single" w:sz="6" w:space="4" w:color="D6D6D6"/>
+          <w:left w:val="single" w:sz="6" w:space="4" w:color="D6D6D6"/>
+          <w:bottom w:val="single" w:sz="6" w:space="4" w:color="D6D6D6"/>
+          <w:right w:val="single" w:sz="6" w:space="4" w:color="D6D6D6"/>
+        </w:pBdr>
+        <w:shd w:val="clear" w:color="auto" w:fill="EEEEEE"/>
+        <w:tabs>
+          <w:tab w:val="left" w:pos="916"/>
+          <w:tab w:val="left" w:pos="1832"/>
+          <w:tab w:val="left" w:pos="2748"/>
+          <w:tab w:val="left" w:pos="3664"/>
+          <w:tab w:val="left" w:pos="4580"/>
+          <w:tab w:val="left" w:pos="5496"/>
+          <w:tab w:val="left" w:pos="6412"/>
+          <w:tab w:val="left" w:pos="7328"/>
+          <w:tab w:val="left" w:pos="8244"/>
+          <w:tab w:val="left" w:pos="9160"/>
+          <w:tab w:val="left" w:pos="10076"/>
+          <w:tab w:val="left" w:pos="10992"/>
+          <w:tab w:val="left" w:pos="11908"/>
+          <w:tab w:val="left" w:pos="12824"/>
+          <w:tab w:val="left" w:pos="13740"/>
+          <w:tab w:val="left" w:pos="14656"/>
+        </w:tabs>
+        <w:spacing w:before="225" w:after="150" w:line="240" w:lineRule="atLeast"/>
+        <w:rPr>
+          <w:rFonts w:ascii="Consolas" w:eastAsia="Times New Roman" w:hAnsi="Consolas" w:cs="Consolas"/>
+          <w:color w:val="313131"/>
+          <w:sz w:val="20"/>
+          <w:szCs w:val="20"/>
+          <w:lang w:eastAsia="it-IT"/>
+        </w:rPr>
+      </w:pPr>
+      <w:proofErr w:type="spellStart"/>
+      <w:proofErr w:type="gramStart"/>
+      <w:r>
+        <w:rPr>
+          <w:rFonts w:ascii="Consolas" w:eastAsia="Times New Roman" w:hAnsi="Consolas" w:cs="Consolas"/>
+          <w:color w:val="313131"/>
+          <w:sz w:val="20"/>
+          <w:szCs w:val="20"/>
+          <w:lang w:eastAsia="it-IT"/>
+        </w:rPr>
+        <w:t>db</w:t>
+      </w:r>
+      <w:r>
+        <w:rPr>
+          <w:rFonts w:ascii="Consolas" w:eastAsia="Times New Roman" w:hAnsi="Consolas" w:cs="Consolas"/>
+          <w:color w:val="666600"/>
+          <w:sz w:val="20"/>
+          <w:szCs w:val="20"/>
+          <w:lang w:eastAsia="it-IT"/>
+        </w:rPr>
+        <w:t>.</w:t>
+      </w:r>
+      <w:r>
+        <w:rPr>
+          <w:rFonts w:ascii="Consolas" w:eastAsia="Times New Roman" w:hAnsi="Consolas" w:cs="Consolas"/>
+          <w:color w:val="313131"/>
+          <w:sz w:val="20"/>
+          <w:szCs w:val="20"/>
+          <w:lang w:eastAsia="it-IT"/>
+        </w:rPr>
+        <w:t>createCollection</w:t>
+      </w:r>
+      <w:proofErr w:type="spellEnd"/>
+      <w:proofErr w:type="gramEnd"/>
+      <w:r>
+        <w:rPr>
+          <w:rFonts w:ascii="Consolas" w:eastAsia="Times New Roman" w:hAnsi="Consolas" w:cs="Consolas"/>
+          <w:color w:val="666600"/>
+          <w:sz w:val="20"/>
+          <w:szCs w:val="20"/>
+          <w:lang w:eastAsia="it-IT"/>
+        </w:rPr>
+        <w:t>(</w:t>
+      </w:r>
+      <w:r>
+        <w:rPr>
+          <w:rFonts w:ascii="Consolas" w:eastAsia="Times New Roman" w:hAnsi="Consolas" w:cs="Consolas"/>
+          <w:color w:val="008800"/>
+          <w:sz w:val="20"/>
+          <w:szCs w:val="20"/>
+          <w:lang w:eastAsia="it-IT"/>
+        </w:rPr>
+        <w:t>"</w:t>
+      </w:r>
+      <w:r>
+        <w:rPr>
+          <w:rFonts w:ascii="Consolas" w:eastAsia="Times New Roman" w:hAnsi="Consolas" w:cs="Consolas"/>
+          <w:color w:val="008800"/>
+          <w:sz w:val="20"/>
+          <w:szCs w:val="20"/>
+          <w:lang w:eastAsia="it-IT"/>
+        </w:rPr>
+        <w:t>user</w:t>
+      </w:r>
+      <w:r>
+        <w:rPr>
+          <w:rFonts w:ascii="Consolas" w:eastAsia="Times New Roman" w:hAnsi="Consolas" w:cs="Consolas"/>
+          <w:color w:val="008800"/>
+          <w:sz w:val="20"/>
+          <w:szCs w:val="20"/>
+          <w:lang w:eastAsia="it-IT"/>
+        </w:rPr>
+        <w:t>"</w:t>
+      </w:r>
+      <w:r>
+        <w:rPr>
+          <w:rFonts w:ascii="Consolas" w:eastAsia="Times New Roman" w:hAnsi="Consolas" w:cs="Consolas"/>
+          <w:color w:val="666600"/>
+          <w:sz w:val="20"/>
+          <w:szCs w:val="20"/>
+          <w:lang w:eastAsia="it-IT"/>
+        </w:rPr>
+        <w:t>)</w:t>
+      </w:r>
+    </w:p>
+    <w:p>
+      <w:pPr>
+        <w:pStyle w:val="PreformattatoHTML"/>
+        <w:numPr>
+          <w:ilvl w:val="0"/>
+          <w:numId w:val="4"/>
+        </w:numPr>
+        <w:pBdr>
+          <w:top w:val="single" w:sz="6" w:space="4" w:color="D6D6D6"/>
+          <w:left w:val="single" w:sz="6" w:space="4" w:color="D6D6D6"/>
+          <w:bottom w:val="single" w:sz="6" w:space="4" w:color="D6D6D6"/>
+          <w:right w:val="single" w:sz="6" w:space="4" w:color="D6D6D6"/>
+        </w:pBdr>
+        <w:shd w:val="clear" w:color="auto" w:fill="EEEEEE"/>
+        <w:spacing w:before="225" w:after="150" w:line="240" w:lineRule="atLeast"/>
+        <w:rPr>
+          <w:rStyle w:val="pun"/>
+          <w:rFonts w:ascii="Consolas" w:hAnsi="Consolas" w:cs="Consolas"/>
+          <w:color w:val="313131"/>
+        </w:rPr>
+      </w:pPr>
+      <w:proofErr w:type="spellStart"/>
+      <w:proofErr w:type="gramStart"/>
+      <w:r>
+        <w:rPr>
+          <w:rStyle w:val="pln"/>
+          <w:rFonts w:ascii="Consolas" w:hAnsi="Consolas" w:cs="Consolas"/>
+          <w:color w:val="313131"/>
+        </w:rPr>
+        <w:t>db</w:t>
+      </w:r>
+      <w:r>
+        <w:rPr>
+          <w:rStyle w:val="pun"/>
+          <w:rFonts w:ascii="Consolas" w:hAnsi="Consolas" w:cs="Consolas"/>
+          <w:color w:val="666600"/>
+        </w:rPr>
+        <w:t>.</w:t>
+      </w:r>
+      <w:r>
+        <w:rPr>
+          <w:rStyle w:val="pln"/>
+          <w:rFonts w:ascii="Consolas" w:hAnsi="Consolas" w:cs="Consolas"/>
+          <w:color w:val="313131"/>
+        </w:rPr>
+        <w:t>createCollection</w:t>
+      </w:r>
+      <w:proofErr w:type="spellEnd"/>
+      <w:proofErr w:type="gramEnd"/>
+      <w:r>
+        <w:rPr>
+          <w:rStyle w:val="pun"/>
+          <w:rFonts w:ascii="Consolas" w:hAnsi="Consolas" w:cs="Consolas"/>
+          <w:color w:val="666600"/>
+        </w:rPr>
+        <w:t>(</w:t>
+      </w:r>
+      <w:r>
+        <w:rPr>
+          <w:rStyle w:val="str"/>
+          <w:rFonts w:ascii="Consolas" w:hAnsi="Consolas" w:cs="Consolas"/>
+          <w:color w:val="008800"/>
+        </w:rPr>
+        <w:t>"</w:t>
+      </w:r>
+      <w:proofErr w:type="spellStart"/>
+      <w:r>
+        <w:rPr>
+          <w:rStyle w:val="str"/>
+          <w:rFonts w:ascii="Consolas" w:hAnsi="Consolas" w:cs="Consolas"/>
+          <w:color w:val="008800"/>
+        </w:rPr>
+        <w:t>review</w:t>
+      </w:r>
+      <w:proofErr w:type="spellEnd"/>
+      <w:r>
+        <w:rPr>
+          <w:rStyle w:val="str"/>
+          <w:rFonts w:ascii="Consolas" w:hAnsi="Consolas" w:cs="Consolas"/>
+          <w:color w:val="008800"/>
+        </w:rPr>
+        <w:t>"</w:t>
+      </w:r>
+      <w:r>
+        <w:rPr>
+          <w:rStyle w:val="pun"/>
+          <w:rFonts w:ascii="Consolas" w:hAnsi="Consolas" w:cs="Consolas"/>
+          <w:color w:val="666600"/>
+        </w:rPr>
+        <w:t>)</w:t>
+      </w:r>
+    </w:p>
+    <w:p>
+      <w:pPr>
+        <w:pStyle w:val="PreformattatoHTML"/>
+        <w:numPr>
+          <w:ilvl w:val="0"/>
+          <w:numId w:val="4"/>
+        </w:numPr>
+        <w:pBdr>
+          <w:top w:val="single" w:sz="6" w:space="4" w:color="D6D6D6"/>
+          <w:left w:val="single" w:sz="6" w:space="4" w:color="D6D6D6"/>
+          <w:bottom w:val="single" w:sz="6" w:space="4" w:color="D6D6D6"/>
+          <w:right w:val="single" w:sz="6" w:space="4" w:color="D6D6D6"/>
+        </w:pBdr>
+        <w:shd w:val="clear" w:color="auto" w:fill="EEEEEE"/>
+        <w:spacing w:before="225" w:after="150" w:line="240" w:lineRule="atLeast"/>
+        <w:rPr>
+          <w:rStyle w:val="pun"/>
+          <w:rFonts w:ascii="Consolas" w:hAnsi="Consolas" w:cs="Consolas"/>
+          <w:color w:val="313131"/>
+        </w:rPr>
+      </w:pPr>
+      <w:proofErr w:type="spellStart"/>
+      <w:proofErr w:type="gramStart"/>
+      <w:r>
+        <w:rPr>
+          <w:rStyle w:val="pln"/>
+          <w:rFonts w:ascii="Consolas" w:hAnsi="Consolas" w:cs="Consolas"/>
+          <w:color w:val="313131"/>
+        </w:rPr>
+        <w:t>db</w:t>
+      </w:r>
+      <w:r>
+        <w:rPr>
+          <w:rStyle w:val="pun"/>
+          <w:rFonts w:ascii="Consolas" w:hAnsi="Consolas" w:cs="Consolas"/>
+          <w:color w:val="666600"/>
+        </w:rPr>
+        <w:t>.</w:t>
+      </w:r>
+      <w:r>
+        <w:rPr>
+          <w:rStyle w:val="pln"/>
+          <w:rFonts w:ascii="Consolas" w:hAnsi="Consolas" w:cs="Consolas"/>
+          <w:color w:val="313131"/>
+        </w:rPr>
+        <w:t>createCollection</w:t>
+      </w:r>
+      <w:proofErr w:type="spellEnd"/>
+      <w:proofErr w:type="gramEnd"/>
+      <w:r>
+        <w:rPr>
+          <w:rStyle w:val="pun"/>
+          <w:rFonts w:ascii="Consolas" w:hAnsi="Consolas" w:cs="Consolas"/>
+          <w:color w:val="666600"/>
+        </w:rPr>
+        <w:t>(</w:t>
+      </w:r>
+      <w:r>
+        <w:rPr>
+          <w:rStyle w:val="str"/>
+          <w:rFonts w:ascii="Consolas" w:hAnsi="Consolas" w:cs="Consolas"/>
+          <w:color w:val="008800"/>
+        </w:rPr>
+        <w:t>"</w:t>
+      </w:r>
+      <w:proofErr w:type="spellStart"/>
+      <w:r>
+        <w:rPr>
+          <w:rStyle w:val="str"/>
+          <w:rFonts w:ascii="Consolas" w:hAnsi="Consolas" w:cs="Consolas"/>
+          <w:color w:val="008800"/>
+        </w:rPr>
+        <w:t>tip</w:t>
+      </w:r>
+      <w:proofErr w:type="spellEnd"/>
+      <w:r>
+        <w:rPr>
+          <w:rStyle w:val="str"/>
+          <w:rFonts w:ascii="Consolas" w:hAnsi="Consolas" w:cs="Consolas"/>
+          <w:color w:val="008800"/>
+        </w:rPr>
+        <w:t>"</w:t>
+      </w:r>
+      <w:r>
+        <w:rPr>
+          <w:rStyle w:val="pun"/>
+          <w:rFonts w:ascii="Consolas" w:hAnsi="Consolas" w:cs="Consolas"/>
+          <w:color w:val="666600"/>
+        </w:rPr>
+        <w:t>)</w:t>
+      </w:r>
+    </w:p>
+    <w:p>
+      <w:pPr>
+        <w:pStyle w:val="PreformattatoHTML"/>
+        <w:numPr>
+          <w:ilvl w:val="0"/>
+          <w:numId w:val="4"/>
+        </w:numPr>
+        <w:pBdr>
+          <w:top w:val="single" w:sz="6" w:space="4" w:color="D6D6D6"/>
+          <w:left w:val="single" w:sz="6" w:space="4" w:color="D6D6D6"/>
+          <w:bottom w:val="single" w:sz="6" w:space="4" w:color="D6D6D6"/>
+          <w:right w:val="single" w:sz="6" w:space="4" w:color="D6D6D6"/>
+        </w:pBdr>
+        <w:shd w:val="clear" w:color="auto" w:fill="EEEEEE"/>
+        <w:spacing w:before="225" w:after="150" w:line="240" w:lineRule="atLeast"/>
+        <w:rPr>
+          <w:rStyle w:val="pun"/>
+          <w:rFonts w:ascii="Consolas" w:hAnsi="Consolas" w:cs="Consolas"/>
+          <w:color w:val="313131"/>
+        </w:rPr>
+      </w:pPr>
+      <w:proofErr w:type="spellStart"/>
+      <w:proofErr w:type="gramStart"/>
+      <w:r>
+        <w:rPr>
+          <w:rStyle w:val="pln"/>
+          <w:rFonts w:ascii="Consolas" w:hAnsi="Consolas" w:cs="Consolas"/>
+          <w:color w:val="313131"/>
+        </w:rPr>
+        <w:t>db</w:t>
+      </w:r>
+      <w:r>
+        <w:rPr>
+          <w:rStyle w:val="pun"/>
+          <w:rFonts w:ascii="Consolas" w:hAnsi="Consolas" w:cs="Consolas"/>
+          <w:color w:val="666600"/>
+        </w:rPr>
+        <w:t>.</w:t>
+      </w:r>
+      <w:r>
+        <w:rPr>
+          <w:rStyle w:val="pln"/>
+          <w:rFonts w:ascii="Consolas" w:hAnsi="Consolas" w:cs="Consolas"/>
+          <w:color w:val="313131"/>
+        </w:rPr>
+        <w:t>createCollection</w:t>
+      </w:r>
+      <w:proofErr w:type="spellEnd"/>
+      <w:proofErr w:type="gramEnd"/>
+      <w:r>
+        <w:rPr>
+          <w:rStyle w:val="pun"/>
+          <w:rFonts w:ascii="Consolas" w:hAnsi="Consolas" w:cs="Consolas"/>
+          <w:color w:val="666600"/>
+        </w:rPr>
+        <w:t>(</w:t>
+      </w:r>
+      <w:r>
+        <w:rPr>
+          <w:rStyle w:val="str"/>
+          <w:rFonts w:ascii="Consolas" w:hAnsi="Consolas" w:cs="Consolas"/>
+          <w:color w:val="008800"/>
+        </w:rPr>
+        <w:t>"business"</w:t>
+      </w:r>
+      <w:r>
+        <w:rPr>
+          <w:rStyle w:val="pun"/>
+          <w:rFonts w:ascii="Consolas" w:hAnsi="Consolas" w:cs="Consolas"/>
+          <w:color w:val="666600"/>
+        </w:rPr>
+        <w:t>)</w:t>
+      </w:r>
+    </w:p>
+    <w:p>
+      <w:pPr>
+        <w:pStyle w:val="PreformattatoHTML"/>
+        <w:numPr>
+          <w:ilvl w:val="0"/>
+          <w:numId w:val="4"/>
+        </w:numPr>
+        <w:pBdr>
+          <w:top w:val="single" w:sz="6" w:space="4" w:color="D6D6D6"/>
+          <w:left w:val="single" w:sz="6" w:space="4" w:color="D6D6D6"/>
+          <w:bottom w:val="single" w:sz="6" w:space="4" w:color="D6D6D6"/>
+          <w:right w:val="single" w:sz="6" w:space="4" w:color="D6D6D6"/>
+        </w:pBdr>
+        <w:shd w:val="clear" w:color="auto" w:fill="EEEEEE"/>
+        <w:spacing w:before="225" w:after="150" w:line="240" w:lineRule="atLeast"/>
+        <w:rPr>
+          <w:rFonts w:ascii="Consolas" w:hAnsi="Consolas" w:cs="Consolas"/>
+          <w:color w:val="313131"/>
+        </w:rPr>
+      </w:pPr>
+      <w:r>
+        <w:rPr>
+          <w:rFonts w:ascii="Consolas" w:hAnsi="Consolas" w:cs="Consolas"/>
+          <w:color w:val="313131"/>
+        </w:rPr>
+        <w:t xml:space="preserve">show </w:t>
+      </w:r>
+      <w:proofErr w:type="spellStart"/>
+      <w:r>
+        <w:rPr>
+          <w:rFonts w:ascii="Consolas" w:hAnsi="Consolas" w:cs="Consolas"/>
+          <w:color w:val="313131"/>
+        </w:rPr>
+        <w:t>collections</w:t>
+      </w:r>
+      <w:proofErr w:type="spellEnd"/>
+    </w:p>
+    <w:p>
+      <w:pPr>
+        <w:pStyle w:val="PreformattatoHTML"/>
+        <w:numPr>
+          <w:ilvl w:val="0"/>
+          <w:numId w:val="4"/>
+        </w:numPr>
+        <w:pBdr>
+          <w:top w:val="single" w:sz="6" w:space="4" w:color="D6D6D6"/>
+          <w:left w:val="single" w:sz="6" w:space="4" w:color="D6D6D6"/>
+          <w:bottom w:val="single" w:sz="6" w:space="4" w:color="D6D6D6"/>
+          <w:right w:val="single" w:sz="6" w:space="4" w:color="D6D6D6"/>
+        </w:pBdr>
+        <w:shd w:val="clear" w:color="auto" w:fill="EEEEEE"/>
+        <w:spacing w:before="225" w:after="150" w:line="240" w:lineRule="atLeast"/>
+        <w:rPr>
+          <w:rFonts w:ascii="Consolas" w:hAnsi="Consolas" w:cs="Consolas"/>
+          <w:color w:val="313131"/>
+        </w:rPr>
+      </w:pPr>
+      <w:proofErr w:type="spellStart"/>
+      <w:r>
+        <w:rPr>
+          <w:rFonts w:ascii="Consolas" w:hAnsi="Consolas" w:cs="Consolas"/>
+          <w:color w:val="313131"/>
+        </w:rPr>
+        <w:t>ctrl</w:t>
+      </w:r>
+      <w:proofErr w:type="spellEnd"/>
+      <w:r>
+        <w:rPr>
+          <w:rFonts w:ascii="Consolas" w:hAnsi="Consolas" w:cs="Consolas"/>
+          <w:color w:val="313131"/>
+        </w:rPr>
+        <w:t xml:space="preserve"> c</w:t>
+      </w:r>
+    </w:p>
+    <w:p>
+      <w:pPr>
+        <w:numPr>
+          <w:ilvl w:val="0"/>
+          <w:numId w:val="4"/>
+        </w:numPr>
+        <w:shd w:val="clear" w:color="auto" w:fill="EFF0F1"/>
+        <w:tabs>
+          <w:tab w:val="left" w:pos="916"/>
+          <w:tab w:val="left" w:pos="1832"/>
+          <w:tab w:val="left" w:pos="2748"/>
+          <w:tab w:val="left" w:pos="3664"/>
+          <w:tab w:val="left" w:pos="4580"/>
+          <w:tab w:val="left" w:pos="5496"/>
+          <w:tab w:val="left" w:pos="6412"/>
+          <w:tab w:val="left" w:pos="7328"/>
+          <w:tab w:val="left" w:pos="8244"/>
+          <w:tab w:val="left" w:pos="9160"/>
+          <w:tab w:val="left" w:pos="10076"/>
+          <w:tab w:val="left" w:pos="10992"/>
+          <w:tab w:val="left" w:pos="11908"/>
+          <w:tab w:val="left" w:pos="12824"/>
+          <w:tab w:val="left" w:pos="13740"/>
+          <w:tab w:val="left" w:pos="14656"/>
+        </w:tabs>
+        <w:spacing w:after="0" w:line="240" w:lineRule="auto"/>
+        <w:textAlignment w:val="baseline"/>
+        <w:rPr>
+          <w:rFonts w:ascii="Consolas" w:eastAsia="Times New Roman" w:hAnsi="Consolas" w:cs="Consolas"/>
+          <w:color w:val="393318"/>
+          <w:sz w:val="20"/>
+          <w:szCs w:val="20"/>
+          <w:lang w:eastAsia="it-IT"/>
+        </w:rPr>
+      </w:pPr>
+      <w:proofErr w:type="spellStart"/>
+      <w:r>
+        <w:rPr>
+          <w:rFonts w:ascii="inherit" w:eastAsia="Times New Roman" w:hAnsi="inherit" w:cs="Consolas"/>
+          <w:color w:val="303336"/>
+          <w:sz w:val="20"/>
+          <w:szCs w:val="20"/>
+          <w:bdr w:val="none" w:sz="0" w:space="0" w:color="auto" w:frame="1"/>
+          <w:shd w:val="clear" w:color="auto" w:fill="EFF0F1"/>
+          <w:lang w:eastAsia="it-IT"/>
+        </w:rPr>
+        <w:t>m</w:t>
+      </w:r>
+      <w:r>
+        <w:rPr>
+          <w:rFonts w:ascii="inherit" w:eastAsia="Times New Roman" w:hAnsi="inherit" w:cs="Consolas"/>
+          <w:color w:val="303336"/>
+          <w:sz w:val="20"/>
+          <w:szCs w:val="20"/>
+          <w:bdr w:val="none" w:sz="0" w:space="0" w:color="auto" w:frame="1"/>
+          <w:shd w:val="clear" w:color="auto" w:fill="EFF0F1"/>
+          <w:lang w:eastAsia="it-IT"/>
+        </w:rPr>
+        <w:t>ongoimport</w:t>
+      </w:r>
+      <w:proofErr w:type="spellEnd"/>
+      <w:r>
+        <w:rPr>
+          <w:rFonts w:ascii="inherit" w:eastAsia="Times New Roman" w:hAnsi="inherit" w:cs="Consolas"/>
+          <w:color w:val="303336"/>
+          <w:sz w:val="20"/>
+          <w:szCs w:val="20"/>
+          <w:bdr w:val="none" w:sz="0" w:space="0" w:color="auto" w:frame="1"/>
+          <w:shd w:val="clear" w:color="auto" w:fill="EFF0F1"/>
+          <w:lang w:eastAsia="it-IT"/>
+        </w:rPr>
+        <w:t xml:space="preserve"> --</w:t>
+      </w:r>
+      <w:proofErr w:type="spellStart"/>
+      <w:r>
+        <w:rPr>
+          <w:rFonts w:ascii="inherit" w:eastAsia="Times New Roman" w:hAnsi="inherit" w:cs="Consolas"/>
+          <w:color w:val="303336"/>
+          <w:sz w:val="20"/>
+          <w:szCs w:val="20"/>
+          <w:bdr w:val="none" w:sz="0" w:space="0" w:color="auto" w:frame="1"/>
+          <w:shd w:val="clear" w:color="auto" w:fill="EFF0F1"/>
+          <w:lang w:eastAsia="it-IT"/>
+        </w:rPr>
+        <w:t>db</w:t>
+      </w:r>
+      <w:proofErr w:type="spellEnd"/>
+      <w:r>
+        <w:rPr>
+          <w:rFonts w:ascii="inherit" w:eastAsia="Times New Roman" w:hAnsi="inherit" w:cs="Consolas"/>
+          <w:color w:val="303336"/>
+          <w:sz w:val="20"/>
+          <w:szCs w:val="20"/>
+          <w:bdr w:val="none" w:sz="0" w:space="0" w:color="auto" w:frame="1"/>
+          <w:shd w:val="clear" w:color="auto" w:fill="EFF0F1"/>
+          <w:lang w:eastAsia="it-IT"/>
+        </w:rPr>
+        <w:t xml:space="preserve"> </w:t>
+      </w:r>
+      <w:proofErr w:type="spellStart"/>
+      <w:proofErr w:type="gramStart"/>
+      <w:r>
+        <w:rPr>
+          <w:rFonts w:ascii="inherit" w:eastAsia="Times New Roman" w:hAnsi="inherit" w:cs="Consolas"/>
+          <w:color w:val="303336"/>
+          <w:sz w:val="20"/>
+          <w:szCs w:val="20"/>
+          <w:bdr w:val="none" w:sz="0" w:space="0" w:color="auto" w:frame="1"/>
+          <w:shd w:val="clear" w:color="auto" w:fill="EFF0F1"/>
+          <w:lang w:eastAsia="it-IT"/>
+        </w:rPr>
+        <w:t>YelpDB</w:t>
+      </w:r>
+      <w:proofErr w:type="spellEnd"/>
+      <w:r>
+        <w:rPr>
+          <w:rFonts w:ascii="inherit" w:eastAsia="Times New Roman" w:hAnsi="inherit" w:cs="Consolas"/>
+          <w:color w:val="303336"/>
+          <w:sz w:val="20"/>
+          <w:szCs w:val="20"/>
+          <w:bdr w:val="none" w:sz="0" w:space="0" w:color="auto" w:frame="1"/>
+          <w:shd w:val="clear" w:color="auto" w:fill="EFF0F1"/>
+          <w:lang w:eastAsia="it-IT"/>
+        </w:rPr>
+        <w:t xml:space="preserve"> </w:t>
+      </w:r>
+      <w:r>
+        <w:rPr>
+          <w:rFonts w:ascii="inherit" w:eastAsia="Times New Roman" w:hAnsi="inherit" w:cs="Consolas"/>
+          <w:color w:val="303336"/>
+          <w:sz w:val="20"/>
+          <w:szCs w:val="20"/>
+          <w:bdr w:val="none" w:sz="0" w:space="0" w:color="auto" w:frame="1"/>
+          <w:shd w:val="clear" w:color="auto" w:fill="EFF0F1"/>
+          <w:lang w:eastAsia="it-IT"/>
+        </w:rPr>
+        <w:t xml:space="preserve"> --</w:t>
+      </w:r>
+      <w:proofErr w:type="spellStart"/>
+      <w:proofErr w:type="gramEnd"/>
+      <w:r>
+        <w:rPr>
+          <w:rFonts w:ascii="inherit" w:eastAsia="Times New Roman" w:hAnsi="inherit" w:cs="Consolas"/>
+          <w:color w:val="303336"/>
+          <w:sz w:val="20"/>
+          <w:szCs w:val="20"/>
+          <w:bdr w:val="none" w:sz="0" w:space="0" w:color="auto" w:frame="1"/>
+          <w:shd w:val="clear" w:color="auto" w:fill="EFF0F1"/>
+          <w:lang w:eastAsia="it-IT"/>
+        </w:rPr>
+        <w:t>collection</w:t>
+      </w:r>
+      <w:proofErr w:type="spellEnd"/>
+      <w:r>
+        <w:rPr>
+          <w:rFonts w:ascii="inherit" w:eastAsia="Times New Roman" w:hAnsi="inherit" w:cs="Consolas"/>
+          <w:color w:val="303336"/>
+          <w:sz w:val="20"/>
+          <w:szCs w:val="20"/>
+          <w:bdr w:val="none" w:sz="0" w:space="0" w:color="auto" w:frame="1"/>
+          <w:shd w:val="clear" w:color="auto" w:fill="EFF0F1"/>
+          <w:lang w:eastAsia="it-IT"/>
+        </w:rPr>
+        <w:t xml:space="preserve"> </w:t>
+      </w:r>
+      <w:r>
+        <w:rPr>
+          <w:rFonts w:ascii="inherit" w:eastAsia="Times New Roman" w:hAnsi="inherit" w:cs="Consolas"/>
+          <w:color w:val="303336"/>
+          <w:sz w:val="20"/>
+          <w:szCs w:val="20"/>
+          <w:bdr w:val="none" w:sz="0" w:space="0" w:color="auto" w:frame="1"/>
+          <w:shd w:val="clear" w:color="auto" w:fill="EFF0F1"/>
+          <w:lang w:eastAsia="it-IT"/>
+        </w:rPr>
+        <w:t>user</w:t>
+      </w:r>
+      <w:r>
+        <w:rPr>
+          <w:rFonts w:ascii="inherit" w:eastAsia="Times New Roman" w:hAnsi="inherit" w:cs="Consolas"/>
+          <w:color w:val="303336"/>
+          <w:sz w:val="20"/>
+          <w:szCs w:val="20"/>
+          <w:bdr w:val="none" w:sz="0" w:space="0" w:color="auto" w:frame="1"/>
+          <w:shd w:val="clear" w:color="auto" w:fill="EFF0F1"/>
+          <w:lang w:eastAsia="it-IT"/>
+        </w:rPr>
+        <w:t xml:space="preserve"> --file </w:t>
+      </w:r>
+      <w:proofErr w:type="spellStart"/>
+      <w:r>
+        <w:rPr>
+          <w:rFonts w:ascii="inherit" w:eastAsia="Times New Roman" w:hAnsi="inherit" w:cs="Consolas"/>
+          <w:color w:val="303336"/>
+          <w:sz w:val="20"/>
+          <w:szCs w:val="20"/>
+          <w:bdr w:val="none" w:sz="0" w:space="0" w:color="auto" w:frame="1"/>
+          <w:shd w:val="clear" w:color="auto" w:fill="EFF0F1"/>
+          <w:lang w:eastAsia="it-IT"/>
+        </w:rPr>
+        <w:t>user</w:t>
+      </w:r>
+      <w:r>
+        <w:rPr>
+          <w:rFonts w:ascii="inherit" w:eastAsia="Times New Roman" w:hAnsi="inherit" w:cs="Consolas"/>
+          <w:color w:val="303336"/>
+          <w:sz w:val="20"/>
+          <w:szCs w:val="20"/>
+          <w:bdr w:val="none" w:sz="0" w:space="0" w:color="auto" w:frame="1"/>
+          <w:shd w:val="clear" w:color="auto" w:fill="EFF0F1"/>
+          <w:lang w:eastAsia="it-IT"/>
+        </w:rPr>
+        <w:t>.json</w:t>
+      </w:r>
+      <w:proofErr w:type="spellEnd"/>
+    </w:p>
     <w:p>
       <w:pPr>
         <w:pStyle w:val="Paragrafoelenco"/>
         <w:ind w:left="0"/>
       </w:pPr>
-      <w:r>
-        <w:t>ESEMPIO DI UTENTE</w:t>
-      </w:r>
     </w:p>
     <w:p>
       <w:pPr>
@@ -378,7 +1162,7 @@
         <w:ind w:left="0"/>
       </w:pPr>
       <w:r>
-        <w:t>{</w:t>
+        <w:t>ESEMPIO DI UTENTE</w:t>
       </w:r>
     </w:p>
     <w:p>
@@ -387,23 +1171,7 @@
         <w:ind w:left="0"/>
       </w:pPr>
       <w:r>
-        <w:t xml:space="preserve">        "_id</w:t>
-      </w:r>
-      <w:proofErr w:type="gramStart"/>
-      <w:r>
-        <w:t>" :</w:t>
-      </w:r>
-      <w:proofErr w:type="gramEnd"/>
-      <w:r>
-        <w:t xml:space="preserve"> </w:t>
-      </w:r>
-      <w:proofErr w:type="spellStart"/>
-      <w:r>
-        <w:t>ObjectId</w:t>
-      </w:r>
-      <w:proofErr w:type="spellEnd"/>
-      <w:r>
-        <w:t>("5b22a02518db4a80f9916701"),</w:t>
+        <w:t>{</w:t>
       </w:r>
     </w:p>
     <w:p>
@@ -412,23 +1180,23 @@
         <w:ind w:left="0"/>
       </w:pPr>
       <w:r>
-        <w:t xml:space="preserve">        "</w:t>
-      </w:r>
-      <w:proofErr w:type="spellStart"/>
-      <w:r>
-        <w:t>user_id</w:t>
-      </w:r>
-      <w:proofErr w:type="spellEnd"/>
+        <w:t xml:space="preserve">        "_id</w:t>
+      </w:r>
       <w:proofErr w:type="gramStart"/>
       <w:r>
         <w:t>" :</w:t>
       </w:r>
       <w:proofErr w:type="gramEnd"/>
       <w:r>
-        <w:t xml:space="preserve"> "h5_D5TlEN4bREoy3vR-Vxw",</w:t>
-      </w:r>
-      <w:r>
-        <w:t xml:space="preserve"> ID UTENTE</w:t>
+        <w:t xml:space="preserve"> </w:t>
+      </w:r>
+      <w:proofErr w:type="spellStart"/>
+      <w:r>
+        <w:t>ObjectId</w:t>
+      </w:r>
+      <w:proofErr w:type="spellEnd"/>
+      <w:r>
+        <w:t>("5b22a02518db4a80f9916701"),</w:t>
       </w:r>
     </w:p>
     <w:p>
@@ -441,7 +1209,7 @@
       </w:r>
       <w:proofErr w:type="spellStart"/>
       <w:r>
-        <w:t>name</w:t>
+        <w:t>user_id</w:t>
       </w:r>
       <w:proofErr w:type="spellEnd"/>
       <w:proofErr w:type="gramStart"/>
@@ -450,10 +1218,10 @@
       </w:r>
       <w:proofErr w:type="gramEnd"/>
       <w:r>
-        <w:t xml:space="preserve"> "John",</w:t>
-      </w:r>
-      <w:r>
-        <w:t xml:space="preserve"> NOME</w:t>
+        <w:t xml:space="preserve"> "h5_D5TlEN4bREoy3vR-Vxw",</w:t>
+      </w:r>
+      <w:r>
+        <w:t xml:space="preserve"> ID UTENTE</w:t>
       </w:r>
     </w:p>
     <w:p>
@@ -466,7 +1234,7 @@
       </w:r>
       <w:proofErr w:type="spellStart"/>
       <w:r>
-        <w:t>review_count</w:t>
+        <w:t>name</w:t>
       </w:r>
       <w:proofErr w:type="spellEnd"/>
       <w:proofErr w:type="gramStart"/>
@@ -475,10 +1243,10 @@
       </w:r>
       <w:proofErr w:type="gramEnd"/>
       <w:r>
-        <w:t xml:space="preserve"> 1,</w:t>
-      </w:r>
-      <w:r>
-        <w:t xml:space="preserve"> CONTEGGIO DI REVIEW</w:t>
+        <w:t xml:space="preserve"> "John",</w:t>
+      </w:r>
+      <w:r>
+        <w:t xml:space="preserve"> NOME</w:t>
       </w:r>
     </w:p>
     <w:p>
@@ -491,7 +1259,10 @@
       </w:r>
       <w:proofErr w:type="spellStart"/>
       <w:r>
-        <w:t>yelping_since</w:t>
+        <w:rPr>
+          <w:b/>
+        </w:rPr>
+        <w:t>review_count</w:t>
       </w:r>
       <w:proofErr w:type="spellEnd"/>
       <w:proofErr w:type="gramStart"/>
@@ -500,10 +1271,10 @@
       </w:r>
       <w:proofErr w:type="gramEnd"/>
       <w:r>
-        <w:t xml:space="preserve"> "2017-10-25",</w:t>
-      </w:r>
-      <w:r>
-        <w:t xml:space="preserve"> DATA DI ISCRIZIONE ALLA PIATTAFORMA</w:t>
+        <w:t xml:space="preserve"> 1,</w:t>
+      </w:r>
+      <w:r>
+        <w:t xml:space="preserve"> CONTEGGIO DI REVIEW</w:t>
       </w:r>
     </w:p>
     <w:p>
@@ -512,18 +1283,23 @@
         <w:ind w:left="0"/>
       </w:pPr>
       <w:r>
-        <w:t xml:space="preserve">        "friends</w:t>
-      </w:r>
+        <w:t xml:space="preserve">        "</w:t>
+      </w:r>
+      <w:proofErr w:type="spellStart"/>
+      <w:r>
+        <w:t>yelping_since</w:t>
+      </w:r>
+      <w:proofErr w:type="spellEnd"/>
       <w:proofErr w:type="gramStart"/>
       <w:r>
         <w:t>" :</w:t>
       </w:r>
       <w:proofErr w:type="gramEnd"/>
       <w:r>
-        <w:t xml:space="preserve"> [ ],</w:t>
-      </w:r>
-      <w:r>
-        <w:t xml:space="preserve"> LISTA DI AMICI</w:t>
+        <w:t xml:space="preserve"> "2017-10-25",</w:t>
+      </w:r>
+      <w:r>
+        <w:t xml:space="preserve"> DATA DI ISCRIZIONE ALLA PIATTAFORMA</w:t>
       </w:r>
     </w:p>
     <w:p>
@@ -534,21 +1310,22 @@
       <w:r>
         <w:t xml:space="preserve">        "</w:t>
       </w:r>
-      <w:proofErr w:type="spellStart"/>
-      <w:r>
-        <w:t>useful</w:t>
-      </w:r>
-      <w:proofErr w:type="spellEnd"/>
+      <w:r>
+        <w:rPr>
+          <w:b/>
+        </w:rPr>
+        <w:t>friends</w:t>
+      </w:r>
       <w:proofErr w:type="gramStart"/>
       <w:r>
         <w:t>" :</w:t>
       </w:r>
       <w:proofErr w:type="gramEnd"/>
       <w:r>
-        <w:t xml:space="preserve"> 0,</w:t>
-      </w:r>
-      <w:r>
-        <w:t xml:space="preserve"> VOTI USEFUL MESSI</w:t>
+        <w:t xml:space="preserve"> [ ],</w:t>
+      </w:r>
+      <w:r>
+        <w:t xml:space="preserve"> LISTA DI AMICI</w:t>
       </w:r>
     </w:p>
     <w:p>
@@ -561,7 +1338,10 @@
       </w:r>
       <w:proofErr w:type="spellStart"/>
       <w:r>
-        <w:t>funny</w:t>
+        <w:rPr>
+          <w:b/>
+        </w:rPr>
+        <w:t>useful</w:t>
       </w:r>
       <w:proofErr w:type="spellEnd"/>
       <w:proofErr w:type="gramStart"/>
@@ -573,7 +1353,7 @@
         <w:t xml:space="preserve"> 0,</w:t>
       </w:r>
       <w:r>
-        <w:t xml:space="preserve"> VOTI FUNNY MESSI</w:t>
+        <w:t xml:space="preserve"> VOTI USEFUL MESSI</w:t>
       </w:r>
     </w:p>
     <w:p>
@@ -582,8 +1362,16 @@
         <w:ind w:left="0"/>
       </w:pPr>
       <w:r>
-        <w:t xml:space="preserve">        "cool</w:t>
-      </w:r>
+        <w:t xml:space="preserve">        "</w:t>
+      </w:r>
+      <w:proofErr w:type="spellStart"/>
+      <w:r>
+        <w:rPr>
+          <w:b/>
+        </w:rPr>
+        <w:t>funny</w:t>
+      </w:r>
+      <w:proofErr w:type="spellEnd"/>
       <w:proofErr w:type="gramStart"/>
       <w:r>
         <w:t>" :</w:t>
@@ -593,7 +1381,7 @@
         <w:t xml:space="preserve"> 0,</w:t>
       </w:r>
       <w:r>
-        <w:t xml:space="preserve"> NUMERI DI VOTI COOL </w:t>
+        <w:t xml:space="preserve"> VOTI FUNNY MESSI</w:t>
       </w:r>
     </w:p>
     <w:p>
@@ -602,7 +1390,13 @@
         <w:ind w:left="0"/>
       </w:pPr>
       <w:r>
-        <w:t xml:space="preserve">        "fans</w:t>
+        <w:t xml:space="preserve">        "</w:t>
+      </w:r>
+      <w:r>
+        <w:rPr>
+          <w:b/>
+        </w:rPr>
+        <w:t>cool</w:t>
       </w:r>
       <w:proofErr w:type="gramStart"/>
       <w:r>
@@ -613,7 +1407,7 @@
         <w:t xml:space="preserve"> 0,</w:t>
       </w:r>
       <w:r>
-        <w:t xml:space="preserve">  NUMERO DI FAN</w:t>
+        <w:t xml:space="preserve"> NUMERI DI VOTI COOL </w:t>
       </w:r>
     </w:p>
     <w:p>
@@ -624,21 +1418,22 @@
       <w:r>
         <w:t xml:space="preserve">        "</w:t>
       </w:r>
-      <w:proofErr w:type="spellStart"/>
-      <w:r>
-        <w:t>elite</w:t>
-      </w:r>
-      <w:proofErr w:type="spellEnd"/>
+      <w:r>
+        <w:rPr>
+          <w:b/>
+        </w:rPr>
+        <w:t>fans</w:t>
+      </w:r>
       <w:proofErr w:type="gramStart"/>
       <w:r>
         <w:t>" :</w:t>
       </w:r>
       <w:proofErr w:type="gramEnd"/>
       <w:r>
-        <w:t xml:space="preserve"> [ ],</w:t>
-      </w:r>
-      <w:r>
-        <w:t xml:space="preserve"> LISTA DI ANNI IN CUI UTENTE ELITE</w:t>
+        <w:t xml:space="preserve"> 0,</w:t>
+      </w:r>
+      <w:r>
+        <w:t xml:space="preserve">  NUMERO DI FAN</w:t>
       </w:r>
     </w:p>
     <w:p>
@@ -651,7 +1446,10 @@
       </w:r>
       <w:proofErr w:type="spellStart"/>
       <w:r>
-        <w:t>average_stars</w:t>
+        <w:rPr>
+          <w:b/>
+        </w:rPr>
+        <w:t>elite</w:t>
       </w:r>
       <w:proofErr w:type="spellEnd"/>
       <w:proofErr w:type="gramStart"/>
@@ -660,10 +1458,10 @@
       </w:r>
       <w:proofErr w:type="gramEnd"/>
       <w:r>
-        <w:t xml:space="preserve"> 1,</w:t>
-      </w:r>
-      <w:r>
-        <w:t xml:space="preserve"> MEDIA DI VOTI DATI DALL’UTENTE</w:t>
+        <w:t xml:space="preserve"> [ ],</w:t>
+      </w:r>
+      <w:r>
+        <w:t xml:space="preserve"> LISTA DI ANNI IN CUI UTENTE ELITE</w:t>
       </w:r>
     </w:p>
     <w:p>
@@ -676,7 +1474,7 @@
       </w:r>
       <w:proofErr w:type="spellStart"/>
       <w:r>
-        <w:t>compliment_hot</w:t>
+        <w:t>average_stars</w:t>
       </w:r>
       <w:proofErr w:type="spellEnd"/>
       <w:proofErr w:type="gramStart"/>
@@ -685,10 +1483,10 @@
       </w:r>
       <w:proofErr w:type="gramEnd"/>
       <w:r>
-        <w:t xml:space="preserve"> 0,</w:t>
-      </w:r>
-      <w:r>
-        <w:t xml:space="preserve"> COMPLIMENTI DA URLO RICEVUTI</w:t>
+        <w:t xml:space="preserve"> 1,</w:t>
+      </w:r>
+      <w:r>
+        <w:t xml:space="preserve"> MEDIA DI VOTI DATI DALL’UTENTE</w:t>
       </w:r>
     </w:p>
     <w:p>
@@ -701,7 +1499,10 @@
       </w:r>
       <w:proofErr w:type="spellStart"/>
       <w:r>
-        <w:t>compliment_more</w:t>
+        <w:rPr>
+          <w:b/>
+        </w:rPr>
+        <w:t>compliment_hot</w:t>
       </w:r>
       <w:proofErr w:type="spellEnd"/>
       <w:proofErr w:type="gramStart"/>
@@ -713,7 +1514,7 @@
         <w:t xml:space="preserve"> 0,</w:t>
       </w:r>
       <w:r>
-        <w:t xml:space="preserve"> “SCRIVI DI Più” RICEVUTI</w:t>
+        <w:t xml:space="preserve"> COMPLIMENTI DA URLO RICEVUTI</w:t>
       </w:r>
     </w:p>
     <w:p>
@@ -722,11 +1523,15 @@
         <w:ind w:left="0"/>
       </w:pPr>
       <w:r>
+        <w:lastRenderedPageBreak/>
         <w:t xml:space="preserve">        "</w:t>
       </w:r>
       <w:proofErr w:type="spellStart"/>
       <w:r>
-        <w:t>compliment_profile</w:t>
+        <w:rPr>
+          <w:b/>
+        </w:rPr>
+        <w:t>compliment_more</w:t>
       </w:r>
       <w:proofErr w:type="spellEnd"/>
       <w:proofErr w:type="gramStart"/>
@@ -738,7 +1543,7 @@
         <w:t xml:space="preserve"> 0,</w:t>
       </w:r>
       <w:r>
-        <w:t xml:space="preserve"> BEL PROFILO</w:t>
+        <w:t xml:space="preserve"> “SCRIVI DI Più” RICEVUTI</w:t>
       </w:r>
     </w:p>
     <w:p>
@@ -751,7 +1556,10 @@
       </w:r>
       <w:proofErr w:type="spellStart"/>
       <w:r>
-        <w:t>compliment_cute</w:t>
+        <w:rPr>
+          <w:b/>
+        </w:rPr>
+        <w:t>compliment_profile</w:t>
       </w:r>
       <w:proofErr w:type="spellEnd"/>
       <w:proofErr w:type="gramStart"/>
@@ -763,10 +1571,7 @@
         <w:t xml:space="preserve"> 0,</w:t>
       </w:r>
       <w:r>
-        <w:t xml:space="preserve"> BELLA FOTO</w:t>
-      </w:r>
-      <w:r>
-        <w:t xml:space="preserve"> sei carico</w:t>
+        <w:t xml:space="preserve"> BEL PROFILO</w:t>
       </w:r>
     </w:p>
     <w:p>
@@ -779,7 +1584,10 @@
       </w:r>
       <w:proofErr w:type="spellStart"/>
       <w:r>
-        <w:t>compliment_list</w:t>
+        <w:rPr>
+          <w:b/>
+        </w:rPr>
+        <w:t>compliment_cute</w:t>
       </w:r>
       <w:proofErr w:type="spellEnd"/>
       <w:proofErr w:type="gramStart"/>
@@ -791,7 +1599,10 @@
         <w:t xml:space="preserve"> 0,</w:t>
       </w:r>
       <w:r>
-        <w:t xml:space="preserve"> ELENCHI FANTASTICI</w:t>
+        <w:t xml:space="preserve"> BELLA FOTO</w:t>
+      </w:r>
+      <w:r>
+        <w:t xml:space="preserve"> sei carico</w:t>
       </w:r>
     </w:p>
     <w:p>
@@ -804,7 +1615,10 @@
       </w:r>
       <w:proofErr w:type="spellStart"/>
       <w:r>
-        <w:t>compliment_note</w:t>
+        <w:rPr>
+          <w:b/>
+        </w:rPr>
+        <w:t>compliment_list</w:t>
       </w:r>
       <w:proofErr w:type="spellEnd"/>
       <w:proofErr w:type="gramStart"/>
@@ -816,10 +1630,7 @@
         <w:t xml:space="preserve"> 0,</w:t>
       </w:r>
       <w:r>
-        <w:t xml:space="preserve"> complimento just a note</w:t>
-      </w:r>
-      <w:r>
-        <w:t xml:space="preserve"> cioè ti voglio dire giusto una cosa in merito a una tua foto o commendo</w:t>
+        <w:t xml:space="preserve"> ELENCHI FANTASTICI</w:t>
       </w:r>
     </w:p>
     <w:p>
@@ -832,7 +1643,7 @@
       </w:r>
       <w:proofErr w:type="spellStart"/>
       <w:r>
-        <w:t>compliment_plain</w:t>
+        <w:t>compliment_note</w:t>
       </w:r>
       <w:proofErr w:type="spellEnd"/>
       <w:proofErr w:type="gramStart"/>
@@ -844,7 +1655,10 @@
         <w:t xml:space="preserve"> 0,</w:t>
       </w:r>
       <w:r>
-        <w:t xml:space="preserve"> GRAZIE RICEVUTI</w:t>
+        <w:t xml:space="preserve"> complimento just a note</w:t>
+      </w:r>
+      <w:r>
+        <w:t xml:space="preserve"> cioè ti voglio dire giusto una cosa in merito a una tua foto o commendo</w:t>
       </w:r>
     </w:p>
     <w:p>
@@ -857,7 +1671,7 @@
       </w:r>
       <w:proofErr w:type="spellStart"/>
       <w:r>
-        <w:t>compliment_cool</w:t>
+        <w:t>compliment_plain</w:t>
       </w:r>
       <w:proofErr w:type="spellEnd"/>
       <w:proofErr w:type="gramStart"/>
@@ -869,7 +1683,7 @@
         <w:t xml:space="preserve"> 0,</w:t>
       </w:r>
       <w:r>
-        <w:t xml:space="preserve"> SEI FIGO RICEVUTI</w:t>
+        <w:t xml:space="preserve"> GRAZIE RICEVUTI</w:t>
       </w:r>
     </w:p>
     <w:p>
@@ -882,7 +1696,7 @@
       </w:r>
       <w:proofErr w:type="spellStart"/>
       <w:r>
-        <w:t>compliment_funny</w:t>
+        <w:t>compliment_cool</w:t>
       </w:r>
       <w:proofErr w:type="spellEnd"/>
       <w:proofErr w:type="gramStart"/>
@@ -894,7 +1708,7 @@
         <w:t xml:space="preserve"> 0,</w:t>
       </w:r>
       <w:r>
-        <w:t xml:space="preserve"> SEI DIVERTENTE RICEVUTI</w:t>
+        <w:t xml:space="preserve"> SEI FIGO RICEVUTI</w:t>
       </w:r>
     </w:p>
     <w:p>
@@ -907,7 +1721,7 @@
       </w:r>
       <w:proofErr w:type="spellStart"/>
       <w:r>
-        <w:t>compliment_writer</w:t>
+        <w:t>compliment_funny</w:t>
       </w:r>
       <w:proofErr w:type="spellEnd"/>
       <w:proofErr w:type="gramStart"/>
@@ -919,7 +1733,7 @@
         <w:t xml:space="preserve"> 0,</w:t>
       </w:r>
       <w:r>
-        <w:t xml:space="preserve"> SCRIVI BENE RICEVUTI</w:t>
+        <w:t xml:space="preserve"> SEI DIVERTENTE RICEVUTI</w:t>
       </w:r>
     </w:p>
     <w:p>
@@ -932,7 +1746,7 @@
       </w:r>
       <w:proofErr w:type="spellStart"/>
       <w:r>
-        <w:t>compliment_photos</w:t>
+        <w:t>compliment_writer</w:t>
       </w:r>
       <w:proofErr w:type="spellEnd"/>
       <w:proofErr w:type="gramStart"/>
@@ -941,10 +1755,10 @@
       </w:r>
       <w:proofErr w:type="gramEnd"/>
       <w:r>
-        <w:t xml:space="preserve"> 0</w:t>
-      </w:r>
-      <w:r>
-        <w:t xml:space="preserve"> BELLE FOTO RICEVUTI</w:t>
+        <w:t xml:space="preserve"> 0,</w:t>
+      </w:r>
+      <w:r>
+        <w:t xml:space="preserve"> SCRIVI BENE RICEVUTI</w:t>
       </w:r>
     </w:p>
     <w:p>
@@ -953,7 +1767,23 @@
         <w:ind w:left="0"/>
       </w:pPr>
       <w:r>
-        <w:t>}</w:t>
+        <w:t xml:space="preserve">        "</w:t>
+      </w:r>
+      <w:proofErr w:type="spellStart"/>
+      <w:r>
+        <w:t>compliment_photos</w:t>
+      </w:r>
+      <w:proofErr w:type="spellEnd"/>
+      <w:proofErr w:type="gramStart"/>
+      <w:r>
+        <w:t>" :</w:t>
+      </w:r>
+      <w:proofErr w:type="gramEnd"/>
+      <w:r>
+        <w:t xml:space="preserve"> 0</w:t>
+      </w:r>
+      <w:r>
+        <w:t xml:space="preserve"> BELLE FOTO RICEVUTI</w:t>
       </w:r>
     </w:p>
     <w:p>
@@ -962,6 +1792,185 @@
         <w:ind w:left="0"/>
       </w:pPr>
       <w:r>
+        <w:t>}</w:t>
+      </w:r>
+    </w:p>
+    <w:p>
+      <w:pPr>
+        <w:pStyle w:val="Paragrafoelenco"/>
+        <w:ind w:left="0"/>
+      </w:pPr>
+      <w:r>
+        <w:t>(s=3.7)</w:t>
+      </w:r>
+    </w:p>
+    <w:p>
+      <w:pPr>
+        <w:pStyle w:val="Paragrafoelenco"/>
+        <w:ind w:left="0"/>
+        <w:rPr>
+          <w:b/>
+        </w:rPr>
+      </w:pPr>
+      <w:proofErr w:type="spellStart"/>
+      <w:r>
+        <w:rPr>
+          <w:b/>
+        </w:rPr>
+        <w:t>ValoreUtente</w:t>
+      </w:r>
+      <w:proofErr w:type="spellEnd"/>
+      <w:r>
+        <w:rPr>
+          <w:b/>
+        </w:rPr>
+        <w:t xml:space="preserve">: </w:t>
+      </w:r>
+      <w:r>
+        <w:rPr>
+          <w:b/>
+        </w:rPr>
+        <w:t>0.27*</w:t>
+      </w:r>
+      <w:r>
+        <w:rPr>
+          <w:b/>
+        </w:rPr>
+        <w:t>E</w:t>
+      </w:r>
+      <w:r>
+        <w:rPr>
+          <w:b/>
+        </w:rPr>
+        <w:t>lite18+ numAiElite</w:t>
+      </w:r>
+      <w:r>
+        <w:rPr>
+          <w:b/>
+        </w:rPr>
+        <w:t>0.05</w:t>
+      </w:r>
+      <w:r>
+        <w:rPr>
+          <w:b/>
+        </w:rPr>
+        <w:t>+</w:t>
+      </w:r>
+      <w:r>
+        <w:rPr>
+          <w:b/>
+        </w:rPr>
+        <w:t>0.13</w:t>
+      </w:r>
+      <w:r>
+        <w:rPr>
+          <w:b/>
+        </w:rPr>
+        <w:t>fan+</w:t>
+      </w:r>
+      <w:r>
+        <w:rPr>
+          <w:b/>
+        </w:rPr>
+        <w:t>0.08</w:t>
+      </w:r>
+      <w:r>
+        <w:rPr>
+          <w:b/>
+        </w:rPr>
+        <w:t>reviewcount+</w:t>
+      </w:r>
+      <w:r>
+        <w:rPr>
+          <w:b/>
+        </w:rPr>
+        <w:t>0.08</w:t>
+      </w:r>
+      <w:r>
+        <w:rPr>
+          <w:b/>
+        </w:rPr>
+        <w:t>namici+</w:t>
+      </w:r>
+      <w:r>
+        <w:rPr>
+          <w:b/>
+        </w:rPr>
+        <w:t>0.1</w:t>
+      </w:r>
+      <w:r>
+        <w:rPr>
+          <w:b/>
+        </w:rPr>
+        <w:t>sCom</w:t>
+      </w:r>
+      <w:r>
+        <w:rPr>
+          <w:b/>
+        </w:rPr>
+        <w:t>pl+</w:t>
+      </w:r>
+      <w:r>
+        <w:rPr>
+          <w:b/>
+        </w:rPr>
+        <w:t xml:space="preserve"> </w:t>
+      </w:r>
+      <w:r>
+        <w:rPr>
+          <w:b/>
+        </w:rPr>
+        <w:t>0.19</w:t>
+      </w:r>
+      <w:r>
+        <w:rPr>
+          <w:b/>
+        </w:rPr>
+        <w:t>useful+</w:t>
+      </w:r>
+      <w:r>
+        <w:rPr>
+          <w:b/>
+        </w:rPr>
+        <w:t>0.03</w:t>
+      </w:r>
+      <w:r>
+        <w:rPr>
+          <w:b/>
+        </w:rPr>
+        <w:t>funny+</w:t>
+      </w:r>
+      <w:r>
+        <w:rPr>
+          <w:b/>
+        </w:rPr>
+        <w:t>0.05</w:t>
+      </w:r>
+      <w:r>
+        <w:rPr>
+          <w:b/>
+        </w:rPr>
+        <w:t>cool</w:t>
+      </w:r>
+    </w:p>
+    <w:p>
+      <w:pPr>
+        <w:pStyle w:val="Paragrafoelenco"/>
+        <w:ind w:left="0"/>
+      </w:pPr>
+    </w:p>
+    <w:p>
+      <w:pPr>
+        <w:pStyle w:val="Paragrafoelenco"/>
+        <w:ind w:left="0"/>
+      </w:pPr>
+    </w:p>
+    <w:p>
+      <w:pPr>
+        <w:pStyle w:val="Paragrafoelenco"/>
+        <w:ind w:left="0"/>
+      </w:pPr>
+      <w:r>
         <w:t xml:space="preserve">La prima cosa che è stata fatta è vedere se ci sono utenti che non hanno mai fatto una </w:t>
       </w:r>
       <w:proofErr w:type="spellStart"/>
@@ -1053,11 +2062,7 @@
       </w:r>
       <w:proofErr w:type="gramEnd"/>
       <w:r>
-        <w:t xml:space="preserve"> 1272 persone che </w:t>
-      </w:r>
-      <w:r>
-        <w:lastRenderedPageBreak/>
-        <w:t xml:space="preserve">non hanno fatto </w:t>
+        <w:t xml:space="preserve"> 1272 persone che non hanno fatto </w:t>
       </w:r>
       <w:proofErr w:type="spellStart"/>
       <w:r>
@@ -1341,6 +2346,112 @@
       <w:r>
         <w:t>}</w:t>
       </w:r>
+    </w:p>
+    <w:p>
+      <w:r>
+        <w:t xml:space="preserve">Normalizzazione: </w:t>
+      </w:r>
+    </w:p>
+    <w:p>
+      <w:pPr>
+        <w:rPr>
+          <w:b/>
+        </w:rPr>
+      </w:pPr>
+      <w:proofErr w:type="spellStart"/>
+      <w:r>
+        <w:rPr>
+          <w:b/>
+        </w:rPr>
+        <w:t>Valore</w:t>
+      </w:r>
+      <w:r>
+        <w:rPr>
+          <w:b/>
+        </w:rPr>
+        <w:t>R</w:t>
+      </w:r>
+      <w:r>
+        <w:rPr>
+          <w:b/>
+        </w:rPr>
+        <w:t>eview</w:t>
+      </w:r>
+      <w:proofErr w:type="spellEnd"/>
+      <w:r>
+        <w:rPr>
+          <w:b/>
+        </w:rPr>
+        <w:t xml:space="preserve">: </w:t>
+      </w:r>
+      <w:r>
+        <w:rPr>
+          <w:b/>
+        </w:rPr>
+        <w:t>(</w:t>
+      </w:r>
+      <w:proofErr w:type="spellStart"/>
+      <w:r>
+        <w:rPr>
+          <w:b/>
+        </w:rPr>
+        <w:t>lib</w:t>
+      </w:r>
+      <w:r>
+        <w:rPr>
+          <w:b/>
+        </w:rPr>
+        <w:t>+</w:t>
+      </w:r>
+      <w:proofErr w:type="gramStart"/>
+      <w:r>
+        <w:rPr>
+          <w:b/>
+        </w:rPr>
+        <w:t>sterlinenormalizzato</w:t>
+      </w:r>
+      <w:proofErr w:type="spellEnd"/>
+      <w:r>
+        <w:rPr>
+          <w:b/>
+        </w:rPr>
+        <w:t>)*</w:t>
+      </w:r>
+      <w:proofErr w:type="gramEnd"/>
+      <w:r>
+        <w:rPr>
+          <w:b/>
+        </w:rPr>
+        <w:t>(</w:t>
+      </w:r>
+      <w:bookmarkStart w:id="3" w:name="OLE_LINK6"/>
+      <w:r>
+        <w:rPr>
+          <w:b/>
+        </w:rPr>
+        <w:t xml:space="preserve">useful0.7+funny0.1+cool0.2 </w:t>
+      </w:r>
+      <w:bookmarkEnd w:id="3"/>
+      <w:r>
+        <w:rPr>
+          <w:b/>
+        </w:rPr>
+        <w:t xml:space="preserve">) </w:t>
+      </w:r>
+      <w:r>
+        <w:rPr>
+          <w:b/>
+        </w:rPr>
+        <w:t xml:space="preserve">* </w:t>
+      </w:r>
+      <w:proofErr w:type="spellStart"/>
+      <w:r>
+        <w:rPr>
+          <w:b/>
+        </w:rPr>
+        <w:t>valoreUtente</w:t>
+      </w:r>
+      <w:proofErr w:type="spellEnd"/>
     </w:p>
     <w:p>
       <w:pPr>
@@ -1415,6 +2526,7 @@
         </w:rPr>
       </w:pPr>
       <w:r>
+        <w:lastRenderedPageBreak/>
         <w:t>GIORNO 15/06/18</w:t>
       </w:r>
     </w:p>
@@ -1683,440 +2795,440 @@
         <w:br/>
       </w:r>
       <w:r>
+        <w:t>"</w:t>
+      </w:r>
+      <w:proofErr w:type="spellStart"/>
+      <w:r>
+        <w:t>lot</w:t>
+      </w:r>
+      <w:proofErr w:type="spellEnd"/>
+      <w:r>
+        <w:t>" : false,</w:t>
+      </w:r>
+      <w:r>
+        <w:br/>
+      </w:r>
+      <w:r>
+        <w:t>"</w:t>
+      </w:r>
+      <w:proofErr w:type="spellStart"/>
+      <w:r>
+        <w:t>valet</w:t>
+      </w:r>
+      <w:proofErr w:type="spellEnd"/>
+      <w:r>
+        <w:t>" : false},</w:t>
+      </w:r>
+      <w:r>
+        <w:br/>
+      </w:r>
+      <w:r>
+        <w:t>"</w:t>
+      </w:r>
+      <w:proofErr w:type="spellStart"/>
+      <w:r>
+        <w:t>HasTV</w:t>
+      </w:r>
+      <w:proofErr w:type="spellEnd"/>
+      <w:r>
+        <w:t xml:space="preserve">" : </w:t>
+      </w:r>
+      <w:proofErr w:type="spellStart"/>
+      <w:r>
+        <w:t>true</w:t>
+      </w:r>
+      <w:proofErr w:type="spellEnd"/>
+      <w:r>
+        <w:t>,</w:t>
+      </w:r>
+      <w:r>
+        <w:br/>
+      </w:r>
+      <w:r>
+        <w:t>"</w:t>
+      </w:r>
+      <w:proofErr w:type="spellStart"/>
+      <w:r>
+        <w:t>CoatCheck</w:t>
+      </w:r>
+      <w:proofErr w:type="spellEnd"/>
+      <w:r>
+        <w:t>" : false,</w:t>
+      </w:r>
+      <w:r>
+        <w:br/>
+      </w:r>
+      <w:r>
+        <w:t>"</w:t>
+      </w:r>
+      <w:proofErr w:type="spellStart"/>
+      <w:r>
+        <w:t>OutdoorSeating</w:t>
+      </w:r>
+      <w:proofErr w:type="spellEnd"/>
+      <w:r>
+        <w:t xml:space="preserve">" : </w:t>
+      </w:r>
+      <w:proofErr w:type="spellStart"/>
+      <w:r>
+        <w:t>true</w:t>
+      </w:r>
+      <w:proofErr w:type="spellEnd"/>
+      <w:r>
+        <w:t>,</w:t>
+      </w:r>
+      <w:r>
+        <w:br/>
+      </w:r>
+      <w:r>
+        <w:t>"</w:t>
+      </w:r>
+      <w:proofErr w:type="spellStart"/>
+      <w:r>
+        <w:t>BusinessAcceptsCreditCards</w:t>
+      </w:r>
+      <w:proofErr w:type="spellEnd"/>
+      <w:r>
+        <w:t xml:space="preserve">" : </w:t>
+      </w:r>
+      <w:proofErr w:type="spellStart"/>
+      <w:r>
+        <w:t>true</w:t>
+      </w:r>
+      <w:proofErr w:type="spellEnd"/>
+      <w:r>
+        <w:t>,</w:t>
+      </w:r>
+      <w:r>
+        <w:br/>
+      </w:r>
+      <w:r>
+        <w:t>"RestaurantsPriceRange2" : 3,</w:t>
+      </w:r>
+      <w:r>
+        <w:br/>
+      </w:r>
+      <w:r>
+        <w:t>"</w:t>
+      </w:r>
+      <w:proofErr w:type="spellStart"/>
+      <w:r>
+        <w:t>WheelchairAccessible</w:t>
+      </w:r>
+      <w:proofErr w:type="spellEnd"/>
+      <w:r>
+        <w:t xml:space="preserve">" : </w:t>
+      </w:r>
+      <w:proofErr w:type="spellStart"/>
+      <w:r>
+        <w:t>true</w:t>
+      </w:r>
+      <w:proofErr w:type="spellEnd"/>
+      <w:r>
+        <w:t>,</w:t>
+      </w:r>
+      <w:r>
+        <w:br/>
+      </w:r>
+      <w:r>
+        <w:t>"</w:t>
+      </w:r>
+      <w:proofErr w:type="spellStart"/>
+      <w:r>
+        <w:t>BikeParking</w:t>
+      </w:r>
+      <w:proofErr w:type="spellEnd"/>
+      <w:r>
+        <w:t xml:space="preserve">" : </w:t>
+      </w:r>
+      <w:proofErr w:type="spellStart"/>
+      <w:r>
+        <w:t>true</w:t>
+      </w:r>
+      <w:proofErr w:type="spellEnd"/>
+      <w:r>
+        <w:t>,</w:t>
+      </w:r>
+      <w:r>
+        <w:br/>
+      </w:r>
+      <w:r>
+        <w:t xml:space="preserve">  "Smoking" : "outdoor",</w:t>
+      </w:r>
+      <w:r>
+        <w:br/>
+      </w:r>
+      <w:r>
+        <w:t>"</w:t>
+      </w:r>
+      <w:proofErr w:type="spellStart"/>
+      <w:r>
+        <w:t>BestNights</w:t>
+      </w:r>
+      <w:proofErr w:type="spellEnd"/>
+      <w:r>
+        <w:t>" : {</w:t>
+      </w:r>
+      <w:r>
+        <w:br/>
+      </w:r>
+      <w:r>
+        <w:t>"</w:t>
+      </w:r>
+      <w:proofErr w:type="spellStart"/>
+      <w:r>
+        <w:t>monday</w:t>
+      </w:r>
+      <w:proofErr w:type="spellEnd"/>
+      <w:r>
+        <w:t>" : false,</w:t>
+      </w:r>
+      <w:r>
+        <w:br/>
+      </w:r>
+      <w:r>
+        <w:t>"</w:t>
+      </w:r>
+      <w:proofErr w:type="spellStart"/>
+      <w:r>
+        <w:t>tuesday</w:t>
+      </w:r>
+      <w:proofErr w:type="spellEnd"/>
+      <w:r>
+        <w:t>" : false,</w:t>
+      </w:r>
+      <w:r>
+        <w:br/>
+      </w:r>
+      <w:r>
+        <w:t>"</w:t>
+      </w:r>
+      <w:proofErr w:type="spellStart"/>
+      <w:r>
+        <w:t>friday</w:t>
+      </w:r>
+      <w:proofErr w:type="spellEnd"/>
+      <w:r>
+        <w:t xml:space="preserve">" : </w:t>
+      </w:r>
+      <w:proofErr w:type="spellStart"/>
+      <w:r>
+        <w:t>true</w:t>
+      </w:r>
+      <w:proofErr w:type="spellEnd"/>
+      <w:r>
+        <w:t>,</w:t>
+      </w:r>
+      <w:r>
+        <w:br/>
+      </w:r>
+      <w:r>
+        <w:t>"</w:t>
+      </w:r>
+      <w:proofErr w:type="spellStart"/>
+      <w:r>
+        <w:t>wednesday</w:t>
+      </w:r>
+      <w:proofErr w:type="spellEnd"/>
+      <w:r>
+        <w:t>" : false,</w:t>
+      </w:r>
+      <w:r>
+        <w:br/>
+      </w:r>
+      <w:r>
+        <w:t>"</w:t>
+      </w:r>
+      <w:proofErr w:type="spellStart"/>
+      <w:r>
+        <w:t>thursday</w:t>
+      </w:r>
+      <w:proofErr w:type="spellEnd"/>
+      <w:r>
+        <w:t>" : false,</w:t>
+      </w:r>
+      <w:r>
+        <w:br/>
+      </w:r>
+      <w:r>
+        <w:t>"</w:t>
+      </w:r>
+      <w:proofErr w:type="spellStart"/>
+      <w:r>
+        <w:t>sunday</w:t>
+      </w:r>
+      <w:proofErr w:type="spellEnd"/>
+      <w:r>
+        <w:t>" : false,</w:t>
+      </w:r>
+      <w:r>
+        <w:br/>
+      </w:r>
+      <w:r>
+        <w:t>"</w:t>
+      </w:r>
+      <w:proofErr w:type="spellStart"/>
+      <w:r>
+        <w:t>saturday</w:t>
+      </w:r>
+      <w:proofErr w:type="spellEnd"/>
+      <w:r>
+        <w:t xml:space="preserve">" : </w:t>
+      </w:r>
+      <w:proofErr w:type="spellStart"/>
+      <w:r>
+        <w:t>true</w:t>
+      </w:r>
+      <w:proofErr w:type="spellEnd"/>
+      <w:r>
+        <w:t>},</w:t>
+      </w:r>
+      <w:r>
+        <w:br/>
+      </w:r>
+      <w:r>
+        <w:t>"</w:t>
+      </w:r>
+      <w:proofErr w:type="spellStart"/>
+      <w:r>
+        <w:t>RestaurantsGoodForGroups</w:t>
+      </w:r>
+      <w:proofErr w:type="spellEnd"/>
+      <w:r>
+        <w:t xml:space="preserve">" : </w:t>
+      </w:r>
+      <w:proofErr w:type="spellStart"/>
+      <w:r>
+        <w:t>true</w:t>
+      </w:r>
+      <w:proofErr w:type="spellEnd"/>
+      <w:r>
+        <w:t>,</w:t>
+      </w:r>
+      <w:r>
+        <w:br/>
+      </w:r>
+      <w:r>
+        <w:t>"</w:t>
+      </w:r>
+      <w:proofErr w:type="spellStart"/>
+      <w:r>
+        <w:t>NoiseLevel</w:t>
+      </w:r>
+      <w:proofErr w:type="spellEnd"/>
+      <w:r>
+        <w:t>" : "</w:t>
+      </w:r>
+      <w:proofErr w:type="spellStart"/>
+      <w:r>
+        <w:t>average</w:t>
+      </w:r>
+      <w:proofErr w:type="spellEnd"/>
+      <w:r>
+        <w:t>",</w:t>
+      </w:r>
+      <w:r>
+        <w:br/>
+      </w:r>
+      <w:r>
+        <w:t>"</w:t>
+      </w:r>
+      <w:proofErr w:type="spellStart"/>
+      <w:r>
+        <w:t>GoodForDancing</w:t>
+      </w:r>
+      <w:proofErr w:type="spellEnd"/>
+      <w:r>
+        <w:t>" : false,</w:t>
+      </w:r>
+      <w:r>
+        <w:br/>
+      </w:r>
+      <w:r>
+        <w:t>"</w:t>
+      </w:r>
+      <w:proofErr w:type="spellStart"/>
+      <w:r>
+        <w:t>Alcohol</w:t>
+      </w:r>
+      <w:proofErr w:type="spellEnd"/>
+      <w:r>
+        <w:t>" : "</w:t>
+      </w:r>
+      <w:proofErr w:type="spellStart"/>
+      <w:r>
+        <w:t>full_bar</w:t>
+      </w:r>
+      <w:proofErr w:type="spellEnd"/>
+      <w:r>
+        <w:t>"</w:t>
+      </w:r>
+      <w:r>
+        <w:br/>
+      </w:r>
+      <w:r>
+        <w:t>},</w:t>
+      </w:r>
+      <w:r>
+        <w:br/>
+      </w:r>
+      <w:r>
+        <w:t>"</w:t>
+      </w:r>
+      <w:proofErr w:type="spellStart"/>
+      <w:r>
+        <w:t>categories</w:t>
+      </w:r>
+      <w:proofErr w:type="spellEnd"/>
+      <w:r>
+        <w:t>" : [</w:t>
+      </w:r>
+      <w:r>
+        <w:br/>
+      </w:r>
+      <w:r>
+        <w:t>"</w:t>
+      </w:r>
+      <w:proofErr w:type="spellStart"/>
+      <w:r>
+        <w:t>Bars</w:t>
+      </w:r>
+      <w:proofErr w:type="spellEnd"/>
+      <w:r>
+        <w:t>",</w:t>
+      </w:r>
+      <w:r>
+        <w:br/>
+      </w:r>
+      <w:r>
+        <w:t xml:space="preserve">"Sports </w:t>
+      </w:r>
+      <w:proofErr w:type="spellStart"/>
+      <w:r>
+        <w:t>Bars</w:t>
+      </w:r>
+      <w:proofErr w:type="spellEnd"/>
+      <w:r>
+        <w:t>",</w:t>
+      </w:r>
+      <w:r>
+        <w:br/>
+      </w:r>
+      <w:r>
+        <w:t>"</w:t>
+      </w:r>
+      <w:proofErr w:type="spellStart"/>
+      <w:r>
+        <w:t>Nightlife</w:t>
+      </w:r>
+      <w:proofErr w:type="spellEnd"/>
+      <w:r>
+        <w:t>"],</w:t>
+      </w:r>
+    </w:p>
+    <w:p>
+      <w:r>
         <w:lastRenderedPageBreak/>
-        <w:t>"</w:t>
-      </w:r>
-      <w:proofErr w:type="spellStart"/>
-      <w:r>
-        <w:t>lot</w:t>
-      </w:r>
-      <w:proofErr w:type="spellEnd"/>
-      <w:r>
-        <w:t>" : false,</w:t>
-      </w:r>
-      <w:r>
-        <w:br/>
-      </w:r>
-      <w:r>
-        <w:t>"</w:t>
-      </w:r>
-      <w:proofErr w:type="spellStart"/>
-      <w:r>
-        <w:t>valet</w:t>
-      </w:r>
-      <w:proofErr w:type="spellEnd"/>
-      <w:r>
-        <w:t>" : false},</w:t>
-      </w:r>
-      <w:r>
-        <w:br/>
-      </w:r>
-      <w:r>
-        <w:t>"</w:t>
-      </w:r>
-      <w:proofErr w:type="spellStart"/>
-      <w:r>
-        <w:t>HasTV</w:t>
-      </w:r>
-      <w:proofErr w:type="spellEnd"/>
-      <w:r>
-        <w:t xml:space="preserve">" : </w:t>
-      </w:r>
-      <w:proofErr w:type="spellStart"/>
-      <w:r>
-        <w:t>true</w:t>
-      </w:r>
-      <w:proofErr w:type="spellEnd"/>
-      <w:r>
-        <w:t>,</w:t>
-      </w:r>
-      <w:r>
-        <w:br/>
-      </w:r>
-      <w:r>
-        <w:t>"</w:t>
-      </w:r>
-      <w:proofErr w:type="spellStart"/>
-      <w:r>
-        <w:t>CoatCheck</w:t>
-      </w:r>
-      <w:proofErr w:type="spellEnd"/>
-      <w:r>
-        <w:t>" : false,</w:t>
-      </w:r>
-      <w:r>
-        <w:br/>
-      </w:r>
-      <w:r>
-        <w:t>"</w:t>
-      </w:r>
-      <w:proofErr w:type="spellStart"/>
-      <w:r>
-        <w:t>OutdoorSeating</w:t>
-      </w:r>
-      <w:proofErr w:type="spellEnd"/>
-      <w:r>
-        <w:t xml:space="preserve">" : </w:t>
-      </w:r>
-      <w:proofErr w:type="spellStart"/>
-      <w:r>
-        <w:t>true</w:t>
-      </w:r>
-      <w:proofErr w:type="spellEnd"/>
-      <w:r>
-        <w:t>,</w:t>
-      </w:r>
-      <w:r>
-        <w:br/>
-      </w:r>
-      <w:r>
-        <w:t>"</w:t>
-      </w:r>
-      <w:proofErr w:type="spellStart"/>
-      <w:r>
-        <w:t>BusinessAcceptsCreditCards</w:t>
-      </w:r>
-      <w:proofErr w:type="spellEnd"/>
-      <w:r>
-        <w:t xml:space="preserve">" : </w:t>
-      </w:r>
-      <w:proofErr w:type="spellStart"/>
-      <w:r>
-        <w:t>true</w:t>
-      </w:r>
-      <w:proofErr w:type="spellEnd"/>
-      <w:r>
-        <w:t>,</w:t>
-      </w:r>
-      <w:r>
-        <w:br/>
-      </w:r>
-      <w:r>
-        <w:t>"RestaurantsPriceRange2" : 3,</w:t>
-      </w:r>
-      <w:r>
-        <w:br/>
-      </w:r>
-      <w:r>
-        <w:t>"</w:t>
-      </w:r>
-      <w:proofErr w:type="spellStart"/>
-      <w:r>
-        <w:t>WheelchairAccessible</w:t>
-      </w:r>
-      <w:proofErr w:type="spellEnd"/>
-      <w:r>
-        <w:t xml:space="preserve">" : </w:t>
-      </w:r>
-      <w:proofErr w:type="spellStart"/>
-      <w:r>
-        <w:t>true</w:t>
-      </w:r>
-      <w:proofErr w:type="spellEnd"/>
-      <w:r>
-        <w:t>,</w:t>
-      </w:r>
-      <w:r>
-        <w:br/>
-      </w:r>
-      <w:r>
-        <w:t>"</w:t>
-      </w:r>
-      <w:proofErr w:type="spellStart"/>
-      <w:r>
-        <w:t>BikeParking</w:t>
-      </w:r>
-      <w:proofErr w:type="spellEnd"/>
-      <w:r>
-        <w:t xml:space="preserve">" : </w:t>
-      </w:r>
-      <w:proofErr w:type="spellStart"/>
-      <w:r>
-        <w:t>true</w:t>
-      </w:r>
-      <w:proofErr w:type="spellEnd"/>
-      <w:r>
-        <w:t>,</w:t>
-      </w:r>
-      <w:r>
-        <w:br/>
-      </w:r>
-      <w:r>
-        <w:t xml:space="preserve">  "Smoking" : "outdoor",</w:t>
-      </w:r>
-      <w:r>
-        <w:br/>
-      </w:r>
-      <w:r>
-        <w:t>"</w:t>
-      </w:r>
-      <w:proofErr w:type="spellStart"/>
-      <w:r>
-        <w:t>BestNights</w:t>
-      </w:r>
-      <w:proofErr w:type="spellEnd"/>
-      <w:r>
-        <w:t>" : {</w:t>
-      </w:r>
-      <w:r>
-        <w:br/>
-      </w:r>
-      <w:r>
-        <w:t>"</w:t>
-      </w:r>
-      <w:proofErr w:type="spellStart"/>
-      <w:r>
-        <w:t>monday</w:t>
-      </w:r>
-      <w:proofErr w:type="spellEnd"/>
-      <w:r>
-        <w:t>" : false,</w:t>
-      </w:r>
-      <w:r>
-        <w:br/>
-      </w:r>
-      <w:r>
-        <w:t>"</w:t>
-      </w:r>
-      <w:proofErr w:type="spellStart"/>
-      <w:r>
-        <w:t>tuesday</w:t>
-      </w:r>
-      <w:proofErr w:type="spellEnd"/>
-      <w:r>
-        <w:t>" : false,</w:t>
-      </w:r>
-      <w:r>
-        <w:br/>
-      </w:r>
-      <w:r>
-        <w:t>"</w:t>
-      </w:r>
-      <w:proofErr w:type="spellStart"/>
-      <w:r>
-        <w:t>friday</w:t>
-      </w:r>
-      <w:proofErr w:type="spellEnd"/>
-      <w:r>
-        <w:t xml:space="preserve">" : </w:t>
-      </w:r>
-      <w:proofErr w:type="spellStart"/>
-      <w:r>
-        <w:t>true</w:t>
-      </w:r>
-      <w:proofErr w:type="spellEnd"/>
-      <w:r>
-        <w:t>,</w:t>
-      </w:r>
-      <w:r>
-        <w:br/>
-      </w:r>
-      <w:r>
-        <w:t>"</w:t>
-      </w:r>
-      <w:proofErr w:type="spellStart"/>
-      <w:r>
-        <w:t>wednesday</w:t>
-      </w:r>
-      <w:proofErr w:type="spellEnd"/>
-      <w:r>
-        <w:t>" : false,</w:t>
-      </w:r>
-      <w:r>
-        <w:br/>
-      </w:r>
-      <w:r>
-        <w:t>"</w:t>
-      </w:r>
-      <w:proofErr w:type="spellStart"/>
-      <w:r>
-        <w:t>thursday</w:t>
-      </w:r>
-      <w:proofErr w:type="spellEnd"/>
-      <w:r>
-        <w:t>" : false,</w:t>
-      </w:r>
-      <w:r>
-        <w:br/>
-      </w:r>
-      <w:r>
-        <w:t>"</w:t>
-      </w:r>
-      <w:proofErr w:type="spellStart"/>
-      <w:r>
-        <w:t>sunday</w:t>
-      </w:r>
-      <w:proofErr w:type="spellEnd"/>
-      <w:r>
-        <w:t>" : false,</w:t>
-      </w:r>
-      <w:r>
-        <w:br/>
-      </w:r>
-      <w:r>
-        <w:t>"</w:t>
-      </w:r>
-      <w:proofErr w:type="spellStart"/>
-      <w:r>
-        <w:t>saturday</w:t>
-      </w:r>
-      <w:proofErr w:type="spellEnd"/>
-      <w:r>
-        <w:t xml:space="preserve">" : </w:t>
-      </w:r>
-      <w:proofErr w:type="spellStart"/>
-      <w:r>
-        <w:t>true</w:t>
-      </w:r>
-      <w:proofErr w:type="spellEnd"/>
-      <w:r>
-        <w:t>},</w:t>
-      </w:r>
-      <w:r>
-        <w:br/>
-      </w:r>
-      <w:r>
-        <w:t>"</w:t>
-      </w:r>
-      <w:proofErr w:type="spellStart"/>
-      <w:r>
-        <w:t>RestaurantsGoodForGroups</w:t>
-      </w:r>
-      <w:proofErr w:type="spellEnd"/>
-      <w:r>
-        <w:t xml:space="preserve">" : </w:t>
-      </w:r>
-      <w:proofErr w:type="spellStart"/>
-      <w:r>
-        <w:t>true</w:t>
-      </w:r>
-      <w:proofErr w:type="spellEnd"/>
-      <w:r>
-        <w:t>,</w:t>
-      </w:r>
-      <w:r>
-        <w:br/>
-      </w:r>
-      <w:r>
-        <w:t>"</w:t>
-      </w:r>
-      <w:proofErr w:type="spellStart"/>
-      <w:r>
-        <w:t>NoiseLevel</w:t>
-      </w:r>
-      <w:proofErr w:type="spellEnd"/>
-      <w:r>
-        <w:t>" : "</w:t>
-      </w:r>
-      <w:proofErr w:type="spellStart"/>
-      <w:r>
-        <w:t>average</w:t>
-      </w:r>
-      <w:proofErr w:type="spellEnd"/>
-      <w:r>
-        <w:t>",</w:t>
-      </w:r>
-      <w:r>
-        <w:br/>
-      </w:r>
-      <w:r>
-        <w:t>"</w:t>
-      </w:r>
-      <w:proofErr w:type="spellStart"/>
-      <w:r>
-        <w:t>GoodForDancing</w:t>
-      </w:r>
-      <w:proofErr w:type="spellEnd"/>
-      <w:r>
-        <w:t>" : false,</w:t>
-      </w:r>
-      <w:r>
-        <w:br/>
-      </w:r>
-      <w:r>
-        <w:t>"</w:t>
-      </w:r>
-      <w:proofErr w:type="spellStart"/>
-      <w:r>
-        <w:t>Alcohol</w:t>
-      </w:r>
-      <w:proofErr w:type="spellEnd"/>
-      <w:r>
-        <w:t>" : "</w:t>
-      </w:r>
-      <w:proofErr w:type="spellStart"/>
-      <w:r>
-        <w:t>full_bar</w:t>
-      </w:r>
-      <w:proofErr w:type="spellEnd"/>
-      <w:r>
-        <w:t>"</w:t>
-      </w:r>
-      <w:r>
-        <w:br/>
-      </w:r>
-      <w:r>
-        <w:t>},</w:t>
-      </w:r>
-      <w:r>
-        <w:br/>
-      </w:r>
-      <w:r>
-        <w:t>"</w:t>
-      </w:r>
-      <w:proofErr w:type="spellStart"/>
-      <w:r>
-        <w:t>categories</w:t>
-      </w:r>
-      <w:proofErr w:type="spellEnd"/>
-      <w:r>
-        <w:t>" : [</w:t>
-      </w:r>
-      <w:r>
-        <w:br/>
-      </w:r>
-      <w:r>
-        <w:t>"</w:t>
-      </w:r>
-      <w:proofErr w:type="spellStart"/>
-      <w:r>
-        <w:t>Bars</w:t>
-      </w:r>
-      <w:proofErr w:type="spellEnd"/>
-      <w:r>
-        <w:t>",</w:t>
-      </w:r>
-      <w:r>
-        <w:br/>
-      </w:r>
-      <w:r>
-        <w:t xml:space="preserve">"Sports </w:t>
-      </w:r>
-      <w:proofErr w:type="spellStart"/>
-      <w:r>
-        <w:t>Bars</w:t>
-      </w:r>
-      <w:proofErr w:type="spellEnd"/>
-      <w:r>
-        <w:t>",</w:t>
-      </w:r>
-      <w:r>
-        <w:br/>
-      </w:r>
-      <w:r>
-        <w:t>"</w:t>
-      </w:r>
-      <w:proofErr w:type="spellStart"/>
-      <w:r>
-        <w:t>Nightlife</w:t>
-      </w:r>
-      <w:proofErr w:type="spellEnd"/>
-      <w:r>
-        <w:t>"],</w:t>
-      </w:r>
-    </w:p>
-    <w:p>
-      <w:r>
         <w:t xml:space="preserve">        "hours</w:t>
       </w:r>
       <w:proofErr w:type="gramStart"/>
@@ -2327,7 +3439,6 @@
     </w:p>
     <w:p>
       <w:r>
-        <w:lastRenderedPageBreak/>
         <w:t xml:space="preserve">        "text</w:t>
       </w:r>
       <w:proofErr w:type="gramStart"/>
@@ -2438,7 +3549,7 @@
     <w:p/>
     <w:p/>
     <w:p>
-      <w:hyperlink r:id="rId5" w:history="1">
+      <w:hyperlink r:id="rId6" w:history="1">
         <w:r>
           <w:rPr>
             <w:rStyle w:val="Collegamentoipertestuale"/>
@@ -2463,7 +3574,7 @@
           <w:u w:val="single"/>
         </w:rPr>
       </w:pPr>
-      <w:hyperlink r:id="rId6" w:history="1">
+      <w:hyperlink r:id="rId7" w:history="1">
         <w:r>
           <w:rPr>
             <w:rStyle w:val="Collegamentoipertestuale"/>
@@ -2473,13 +3584,331 @@
       </w:hyperlink>
     </w:p>
     <w:p>
-      <w:pPr>
-        <w:rPr>
-          <w:u w:val="single"/>
-        </w:rPr>
-      </w:pPr>
-      <w:bookmarkStart w:id="0" w:name="_GoBack"/>
-      <w:bookmarkEnd w:id="0"/>
+      <w:r>
+        <w:t>Script da implementare:</w:t>
+      </w:r>
+    </w:p>
+    <w:p>
+      <w:pPr>
+        <w:pStyle w:val="Paragrafoelenco"/>
+        <w:numPr>
+          <w:ilvl w:val="0"/>
+          <w:numId w:val="5"/>
+        </w:numPr>
+      </w:pPr>
+      <w:r>
+        <w:t>Ana</w:t>
+      </w:r>
+      <w:r>
+        <w:t xml:space="preserve">lisi e calcolo del valore utente. In uscita un file </w:t>
+      </w:r>
+      <w:proofErr w:type="spellStart"/>
+      <w:r>
+        <w:t>json</w:t>
+      </w:r>
+      <w:proofErr w:type="spellEnd"/>
+      <w:r>
+        <w:t xml:space="preserve"> con nome </w:t>
+      </w:r>
+      <w:proofErr w:type="spellStart"/>
+      <w:proofErr w:type="gramStart"/>
+      <w:r>
+        <w:t>sintesiuser.json</w:t>
+      </w:r>
+      <w:proofErr w:type="spellEnd"/>
+      <w:proofErr w:type="gramEnd"/>
+      <w:r>
+        <w:t xml:space="preserve"> così formato:</w:t>
+      </w:r>
+      <w:r>
+        <w:br/>
+        <w:t>{</w:t>
+      </w:r>
+      <w:r>
+        <w:t xml:space="preserve"> </w:t>
+      </w:r>
+      <w:proofErr w:type="spellStart"/>
+      <w:r>
+        <w:t>user_id</w:t>
+      </w:r>
+      <w:proofErr w:type="spellEnd"/>
+      <w:r>
+        <w:br/>
+        <w:t>valore}</w:t>
+      </w:r>
+      <w:r>
+        <w:br/>
+      </w:r>
+    </w:p>
+    <w:p>
+      <w:pPr>
+        <w:pStyle w:val="Paragrafoelenco"/>
+        <w:numPr>
+          <w:ilvl w:val="0"/>
+          <w:numId w:val="5"/>
+        </w:numPr>
+      </w:pPr>
+      <w:r>
+        <w:t xml:space="preserve">Calcolo valore </w:t>
+      </w:r>
+      <w:proofErr w:type="spellStart"/>
+      <w:r>
+        <w:t>review</w:t>
+      </w:r>
+      <w:proofErr w:type="spellEnd"/>
+      <w:r>
+        <w:t xml:space="preserve">. In uscita un file </w:t>
+      </w:r>
+      <w:proofErr w:type="spellStart"/>
+      <w:r>
+        <w:t>json</w:t>
+      </w:r>
+      <w:proofErr w:type="spellEnd"/>
+      <w:r>
+        <w:t xml:space="preserve"> con nome </w:t>
+      </w:r>
+      <w:proofErr w:type="spellStart"/>
+      <w:proofErr w:type="gramStart"/>
+      <w:r>
+        <w:t>sintesireview.json</w:t>
+      </w:r>
+      <w:proofErr w:type="spellEnd"/>
+      <w:proofErr w:type="gramEnd"/>
+      <w:r>
+        <w:t xml:space="preserve"> così formato</w:t>
+      </w:r>
+      <w:r>
+        <w:br/>
+      </w:r>
+      <w:r>
+        <w:t xml:space="preserve">{ </w:t>
+      </w:r>
+      <w:proofErr w:type="spellStart"/>
+      <w:r>
+        <w:t>user_id</w:t>
+      </w:r>
+      <w:proofErr w:type="spellEnd"/>
+      <w:r>
+        <w:br/>
+      </w:r>
+      <w:proofErr w:type="spellStart"/>
+      <w:r>
+        <w:t>review_id</w:t>
+      </w:r>
+      <w:proofErr w:type="spellEnd"/>
+      <w:r>
+        <w:br/>
+      </w:r>
+      <w:proofErr w:type="spellStart"/>
+      <w:r>
+        <w:t>business_id</w:t>
+      </w:r>
+      <w:proofErr w:type="spellEnd"/>
+      <w:r>
+        <w:br/>
+      </w:r>
+      <w:r>
+        <w:lastRenderedPageBreak/>
+        <w:t>data</w:t>
+      </w:r>
+      <w:r>
+        <w:br/>
+        <w:t>valo</w:t>
+      </w:r>
+      <w:r>
+        <w:t>re</w:t>
+      </w:r>
+      <w:r>
+        <w:t>}</w:t>
+      </w:r>
+    </w:p>
+    <w:p>
+      <w:pPr>
+        <w:pStyle w:val="Paragrafoelenco"/>
+        <w:numPr>
+          <w:ilvl w:val="0"/>
+          <w:numId w:val="5"/>
+        </w:numPr>
+      </w:pPr>
+      <w:r>
+        <w:t xml:space="preserve">Uno script che riporti le parole più frequenti. </w:t>
+      </w:r>
+      <w:r>
+        <w:br/>
+      </w:r>
+    </w:p>
+    <w:p>
+      <w:r>
+        <w:t xml:space="preserve">Calcolo valore delle </w:t>
+      </w:r>
+      <w:proofErr w:type="spellStart"/>
+      <w:r>
+        <w:t>review</w:t>
+      </w:r>
+      <w:proofErr w:type="spellEnd"/>
+      <w:r>
+        <w:t>: Assunzioni:</w:t>
+      </w:r>
+    </w:p>
+    <w:p>
+      <w:pPr>
+        <w:pStyle w:val="Paragrafoelenco"/>
+        <w:numPr>
+          <w:ilvl w:val="0"/>
+          <w:numId w:val="7"/>
+        </w:numPr>
+      </w:pPr>
+      <w:r>
+        <w:t xml:space="preserve">Prendiamo in considerazione dei business che hanno un numero di </w:t>
+      </w:r>
+      <w:proofErr w:type="spellStart"/>
+      <w:r>
+        <w:t>review</w:t>
+      </w:r>
+      <w:proofErr w:type="spellEnd"/>
+      <w:r>
+        <w:t xml:space="preserve"> giusto per poter effettuare una analisi (500)</w:t>
+      </w:r>
+      <w:r>
+        <w:t xml:space="preserve"> </w:t>
+      </w:r>
+      <w:r>
+        <w:br/>
+      </w:r>
+    </w:p>
+    <w:p>
+      <w:r>
+        <w:t xml:space="preserve">Calcolo valore </w:t>
+      </w:r>
+      <w:proofErr w:type="gramStart"/>
+      <w:r>
+        <w:t>Utente :</w:t>
+      </w:r>
+      <w:proofErr w:type="gramEnd"/>
+    </w:p>
+    <w:p>
+      <w:pPr>
+        <w:pStyle w:val="Paragrafoelenco"/>
+        <w:numPr>
+          <w:ilvl w:val="0"/>
+          <w:numId w:val="7"/>
+        </w:numPr>
+      </w:pPr>
+      <w:r>
+        <w:t xml:space="preserve">Nel </w:t>
+      </w:r>
+      <w:proofErr w:type="spellStart"/>
+      <w:r>
+        <w:t>db</w:t>
+      </w:r>
+      <w:proofErr w:type="spellEnd"/>
+      <w:r>
+        <w:t xml:space="preserve"> gli utenti che non ci servono sono stati già eliminati. Quindi devi lavorare su tutto quello che sta nel </w:t>
+      </w:r>
+      <w:proofErr w:type="spellStart"/>
+      <w:r>
+        <w:t>db</w:t>
+      </w:r>
+      <w:proofErr w:type="spellEnd"/>
+      <w:r>
+        <w:t>.</w:t>
+      </w:r>
+    </w:p>
+    <w:p>
+      <w:pPr>
+        <w:pStyle w:val="Paragrafoelenco"/>
+        <w:numPr>
+          <w:ilvl w:val="0"/>
+          <w:numId w:val="7"/>
+        </w:numPr>
+      </w:pPr>
+      <w:r>
+        <w:t xml:space="preserve">Nello script devi </w:t>
+      </w:r>
+      <w:r>
+        <w:t>caricare gli utenti. Scorrere tutto il cursore che ti ritorna per calcolare i valori.</w:t>
+      </w:r>
+    </w:p>
+    <w:p>
+      <w:pPr>
+        <w:pStyle w:val="Paragrafoelenco"/>
+        <w:numPr>
+          <w:ilvl w:val="0"/>
+          <w:numId w:val="7"/>
+        </w:numPr>
+      </w:pPr>
+      <w:r>
+        <w:t xml:space="preserve">Crea quindi un altro </w:t>
+      </w:r>
+      <w:proofErr w:type="spellStart"/>
+      <w:r>
+        <w:t>json</w:t>
+      </w:r>
+      <w:proofErr w:type="spellEnd"/>
+      <w:r>
+        <w:t xml:space="preserve">. Lo salvi sul file e poi devi trovare su internet come caricare il file sul </w:t>
+      </w:r>
+      <w:proofErr w:type="spellStart"/>
+      <w:r>
+        <w:t>db</w:t>
+      </w:r>
+      <w:proofErr w:type="spellEnd"/>
+      <w:r>
+        <w:t xml:space="preserve"> </w:t>
+      </w:r>
+      <w:proofErr w:type="spellStart"/>
+      <w:r>
+        <w:t>YelpUser</w:t>
+      </w:r>
+      <w:proofErr w:type="spellEnd"/>
+      <w:r>
+        <w:t xml:space="preserve"> in una nuova </w:t>
+      </w:r>
+      <w:proofErr w:type="spellStart"/>
+      <w:r>
+        <w:t>collection</w:t>
+      </w:r>
+      <w:proofErr w:type="spellEnd"/>
+      <w:r>
+        <w:t xml:space="preserve"> (chiamala come chiami il file)</w:t>
+      </w:r>
+    </w:p>
+    <w:p>
+      <w:pPr>
+        <w:pStyle w:val="Paragrafoelenco"/>
+        <w:numPr>
+          <w:ilvl w:val="0"/>
+          <w:numId w:val="7"/>
+        </w:numPr>
+      </w:pPr>
+      <w:r>
+        <w:t xml:space="preserve">Non dovresti avere problemi. Vedi come ho fatto io nello script </w:t>
+      </w:r>
+      <w:proofErr w:type="spellStart"/>
+      <w:r>
+        <w:t>valorereview</w:t>
+      </w:r>
+      <w:proofErr w:type="spellEnd"/>
+      <w:r>
+        <w:t>.</w:t>
+      </w:r>
+    </w:p>
+    <w:p>
+      <w:pPr>
+        <w:pStyle w:val="Paragrafoelenco"/>
+        <w:numPr>
+          <w:ilvl w:val="0"/>
+          <w:numId w:val="7"/>
+        </w:numPr>
+      </w:pPr>
+      <w:r>
+        <w:t xml:space="preserve">L’utente generato deve avere due capi: id e valore. </w:t>
+      </w:r>
+      <w:bookmarkStart w:id="4" w:name="_GoBack"/>
+      <w:bookmarkEnd w:id="4"/>
+      <w:r>
+        <w:br/>
+      </w:r>
     </w:p>
     <w:sectPr>
       <w:pgSz w:w="11906" w:h="16838"/>
@@ -2514,7 +3943,7 @@
         <v:path o:extrusionok="f" gradientshapeok="t" o:connecttype="rect"/>
         <o:lock v:ext="edit" aspectratio="t"/>
       </v:shapetype>
-      <v:shape id="_x0000_i1036" type="#_x0000_t75" style="width:11.25pt;height:11.25pt" o:bullet="t">
+      <v:shape id="_x0000_i1122" type="#_x0000_t75" style="width:11.25pt;height:11.25pt" o:bullet="t">
         <v:imagedata r:id="rId1" o:title="msoE0BF"/>
       </v:shape>
     </w:pict>
@@ -2634,6 +4063,119 @@
     </w:lvl>
   </w:abstractNum>
   <w:abstractNum w:abstractNumId="1" w15:restartNumberingAfterBreak="0">
+    <w:nsid w:val="15A0436B"/>
+    <w:multiLevelType w:val="hybridMultilevel"/>
+    <w:tmpl w:val="4050BAE8"/>
+    <w:lvl w:ilvl="0" w:tplc="04100001">
+      <w:start w:val="1"/>
+      <w:numFmt w:val="bullet"/>
+      <w:lvlText w:val=""/>
+      <w:lvlJc w:val="left"/>
+      <w:pPr>
+        <w:ind w:left="720" w:hanging="360"/>
+      </w:pPr>
+      <w:rPr>
+        <w:rFonts w:ascii="Symbol" w:hAnsi="Symbol" w:hint="default"/>
+      </w:rPr>
+    </w:lvl>
+    <w:lvl w:ilvl="1" w:tplc="04100003" w:tentative="1">
+      <w:start w:val="1"/>
+      <w:numFmt w:val="bullet"/>
+      <w:lvlText w:val="o"/>
+      <w:lvlJc w:val="left"/>
+      <w:pPr>
+        <w:ind w:left="1440" w:hanging="360"/>
+      </w:pPr>
+      <w:rPr>
+        <w:rFonts w:ascii="Courier New" w:hAnsi="Courier New" w:cs="Courier New" w:hint="default"/>
+      </w:rPr>
+    </w:lvl>
+    <w:lvl w:ilvl="2" w:tplc="04100005" w:tentative="1">
+      <w:start w:val="1"/>
+      <w:numFmt w:val="bullet"/>
+      <w:lvlText w:val=""/>
+      <w:lvlJc w:val="left"/>
+      <w:pPr>
+        <w:ind w:left="2160" w:hanging="360"/>
+      </w:pPr>
+      <w:rPr>
+        <w:rFonts w:ascii="Wingdings" w:hAnsi="Wingdings" w:hint="default"/>
+      </w:rPr>
+    </w:lvl>
+    <w:lvl w:ilvl="3" w:tplc="04100001" w:tentative="1">
+      <w:start w:val="1"/>
+      <w:numFmt w:val="bullet"/>
+      <w:lvlText w:val=""/>
+      <w:lvlJc w:val="left"/>
+      <w:pPr>
+        <w:ind w:left="2880" w:hanging="360"/>
+      </w:pPr>
+      <w:rPr>
+        <w:rFonts w:ascii="Symbol" w:hAnsi="Symbol" w:hint="default"/>
+      </w:rPr>
+    </w:lvl>
+    <w:lvl w:ilvl="4" w:tplc="04100003" w:tentative="1">
+      <w:start w:val="1"/>
+      <w:numFmt w:val="bullet"/>
+      <w:lvlText w:val="o"/>
+      <w:lvlJc w:val="left"/>
+      <w:pPr>
+        <w:ind w:left="3600" w:hanging="360"/>
+      </w:pPr>
+      <w:rPr>
+        <w:rFonts w:ascii="Courier New" w:hAnsi="Courier New" w:cs="Courier New" w:hint="default"/>
+      </w:rPr>
+    </w:lvl>
+    <w:lvl w:ilvl="5" w:tplc="04100005" w:tentative="1">
+      <w:start w:val="1"/>
+      <w:numFmt w:val="bullet"/>
+      <w:lvlText w:val=""/>
+      <w:lvlJc w:val="left"/>
+      <w:pPr>
+        <w:ind w:left="4320" w:hanging="360"/>
+      </w:pPr>
+      <w:rPr>
+        <w:rFonts w:ascii="Wingdings" w:hAnsi="Wingdings" w:hint="default"/>
+      </w:rPr>
+    </w:lvl>
+    <w:lvl w:ilvl="6" w:tplc="04100001" w:tentative="1">
+      <w:start w:val="1"/>
+      <w:numFmt w:val="bullet"/>
+      <w:lvlText w:val=""/>
+      <w:lvlJc w:val="left"/>
+      <w:pPr>
+        <w:ind w:left="5040" w:hanging="360"/>
+      </w:pPr>
+      <w:rPr>
+        <w:rFonts w:ascii="Symbol" w:hAnsi="Symbol" w:hint="default"/>
+      </w:rPr>
+    </w:lvl>
+    <w:lvl w:ilvl="7" w:tplc="04100003" w:tentative="1">
+      <w:start w:val="1"/>
+      <w:numFmt w:val="bullet"/>
+      <w:lvlText w:val="o"/>
+      <w:lvlJc w:val="left"/>
+      <w:pPr>
+        <w:ind w:left="5760" w:hanging="360"/>
+      </w:pPr>
+      <w:rPr>
+        <w:rFonts w:ascii="Courier New" w:hAnsi="Courier New" w:cs="Courier New" w:hint="default"/>
+      </w:rPr>
+    </w:lvl>
+    <w:lvl w:ilvl="8" w:tplc="04100005" w:tentative="1">
+      <w:start w:val="1"/>
+      <w:numFmt w:val="bullet"/>
+      <w:lvlText w:val=""/>
+      <w:lvlJc w:val="left"/>
+      <w:pPr>
+        <w:ind w:left="6480" w:hanging="360"/>
+      </w:pPr>
+      <w:rPr>
+        <w:rFonts w:ascii="Wingdings" w:hAnsi="Wingdings" w:hint="default"/>
+      </w:rPr>
+    </w:lvl>
+  </w:abstractNum>
+  <w:abstractNum w:abstractNumId="2" w15:restartNumberingAfterBreak="0">
     <w:nsid w:val="2BE12123"/>
     <w:multiLevelType w:val="hybridMultilevel"/>
     <w:tmpl w:val="A1F4B1A8"/>
@@ -2722,7 +4264,7 @@
       </w:pPr>
     </w:lvl>
   </w:abstractNum>
-  <w:abstractNum w:abstractNumId="2" w15:restartNumberingAfterBreak="0">
+  <w:abstractNum w:abstractNumId="3" w15:restartNumberingAfterBreak="0">
     <w:nsid w:val="4D87066E"/>
     <w:multiLevelType w:val="hybridMultilevel"/>
     <w:tmpl w:val="281C0D62"/>
@@ -2830,6 +4372,434 @@
       <w:lvlJc w:val="left"/>
       <w:pPr>
         <w:ind w:left="6840" w:hanging="360"/>
+      </w:pPr>
+      <w:rPr>
+        <w:rFonts w:ascii="Wingdings" w:hAnsi="Wingdings" w:hint="default"/>
+      </w:rPr>
+    </w:lvl>
+  </w:abstractNum>
+  <w:abstractNum w:abstractNumId="4" w15:restartNumberingAfterBreak="0">
+    <w:nsid w:val="53801FE9"/>
+    <w:multiLevelType w:val="hybridMultilevel"/>
+    <w:tmpl w:val="B7E2F2A2"/>
+    <w:lvl w:ilvl="0" w:tplc="04100001">
+      <w:start w:val="1"/>
+      <w:numFmt w:val="bullet"/>
+      <w:lvlText w:val=""/>
+      <w:lvlJc w:val="left"/>
+      <w:pPr>
+        <w:ind w:left="720" w:hanging="360"/>
+      </w:pPr>
+      <w:rPr>
+        <w:rFonts w:ascii="Symbol" w:hAnsi="Symbol" w:hint="default"/>
+      </w:rPr>
+    </w:lvl>
+    <w:lvl w:ilvl="1" w:tplc="04100003">
+      <w:start w:val="1"/>
+      <w:numFmt w:val="bullet"/>
+      <w:lvlText w:val="o"/>
+      <w:lvlJc w:val="left"/>
+      <w:pPr>
+        <w:ind w:left="1440" w:hanging="360"/>
+      </w:pPr>
+      <w:rPr>
+        <w:rFonts w:ascii="Courier New" w:hAnsi="Courier New" w:cs="Courier New" w:hint="default"/>
+      </w:rPr>
+    </w:lvl>
+    <w:lvl w:ilvl="2" w:tplc="04100005">
+      <w:start w:val="1"/>
+      <w:numFmt w:val="bullet"/>
+      <w:lvlText w:val=""/>
+      <w:lvlJc w:val="left"/>
+      <w:pPr>
+        <w:ind w:left="2160" w:hanging="360"/>
+      </w:pPr>
+      <w:rPr>
+        <w:rFonts w:ascii="Wingdings" w:hAnsi="Wingdings" w:hint="default"/>
+      </w:rPr>
+    </w:lvl>
+    <w:lvl w:ilvl="3" w:tplc="04100001" w:tentative="1">
+      <w:start w:val="1"/>
+      <w:numFmt w:val="bullet"/>
+      <w:lvlText w:val=""/>
+      <w:lvlJc w:val="left"/>
+      <w:pPr>
+        <w:ind w:left="2880" w:hanging="360"/>
+      </w:pPr>
+      <w:rPr>
+        <w:rFonts w:ascii="Symbol" w:hAnsi="Symbol" w:hint="default"/>
+      </w:rPr>
+    </w:lvl>
+    <w:lvl w:ilvl="4" w:tplc="04100003" w:tentative="1">
+      <w:start w:val="1"/>
+      <w:numFmt w:val="bullet"/>
+      <w:lvlText w:val="o"/>
+      <w:lvlJc w:val="left"/>
+      <w:pPr>
+        <w:ind w:left="3600" w:hanging="360"/>
+      </w:pPr>
+      <w:rPr>
+        <w:rFonts w:ascii="Courier New" w:hAnsi="Courier New" w:cs="Courier New" w:hint="default"/>
+      </w:rPr>
+    </w:lvl>
+    <w:lvl w:ilvl="5" w:tplc="04100005" w:tentative="1">
+      <w:start w:val="1"/>
+      <w:numFmt w:val="bullet"/>
+      <w:lvlText w:val=""/>
+      <w:lvlJc w:val="left"/>
+      <w:pPr>
+        <w:ind w:left="4320" w:hanging="360"/>
+      </w:pPr>
+      <w:rPr>
+        <w:rFonts w:ascii="Wingdings" w:hAnsi="Wingdings" w:hint="default"/>
+      </w:rPr>
+    </w:lvl>
+    <w:lvl w:ilvl="6" w:tplc="04100001" w:tentative="1">
+      <w:start w:val="1"/>
+      <w:numFmt w:val="bullet"/>
+      <w:lvlText w:val=""/>
+      <w:lvlJc w:val="left"/>
+      <w:pPr>
+        <w:ind w:left="5040" w:hanging="360"/>
+      </w:pPr>
+      <w:rPr>
+        <w:rFonts w:ascii="Symbol" w:hAnsi="Symbol" w:hint="default"/>
+      </w:rPr>
+    </w:lvl>
+    <w:lvl w:ilvl="7" w:tplc="04100003" w:tentative="1">
+      <w:start w:val="1"/>
+      <w:numFmt w:val="bullet"/>
+      <w:lvlText w:val="o"/>
+      <w:lvlJc w:val="left"/>
+      <w:pPr>
+        <w:ind w:left="5760" w:hanging="360"/>
+      </w:pPr>
+      <w:rPr>
+        <w:rFonts w:ascii="Courier New" w:hAnsi="Courier New" w:cs="Courier New" w:hint="default"/>
+      </w:rPr>
+    </w:lvl>
+    <w:lvl w:ilvl="8" w:tplc="04100005" w:tentative="1">
+      <w:start w:val="1"/>
+      <w:numFmt w:val="bullet"/>
+      <w:lvlText w:val=""/>
+      <w:lvlJc w:val="left"/>
+      <w:pPr>
+        <w:ind w:left="6480" w:hanging="360"/>
+      </w:pPr>
+      <w:rPr>
+        <w:rFonts w:ascii="Wingdings" w:hAnsi="Wingdings" w:hint="default"/>
+      </w:rPr>
+    </w:lvl>
+  </w:abstractNum>
+  <w:abstractNum w:abstractNumId="5" w15:restartNumberingAfterBreak="0">
+    <w:nsid w:val="70E24E29"/>
+    <w:multiLevelType w:val="hybridMultilevel"/>
+    <w:tmpl w:val="AA0E8402"/>
+    <w:lvl w:ilvl="0" w:tplc="04100011">
+      <w:start w:val="1"/>
+      <w:numFmt w:val="decimal"/>
+      <w:lvlText w:val="%1)"/>
+      <w:lvlJc w:val="left"/>
+      <w:pPr>
+        <w:ind w:left="360" w:hanging="360"/>
+      </w:pPr>
+      <w:rPr>
+        <w:rFonts w:hint="default"/>
+      </w:rPr>
+    </w:lvl>
+    <w:lvl w:ilvl="1" w:tplc="04100019" w:tentative="1">
+      <w:start w:val="1"/>
+      <w:numFmt w:val="lowerLetter"/>
+      <w:lvlText w:val="%2."/>
+      <w:lvlJc w:val="left"/>
+      <w:pPr>
+        <w:ind w:left="1080" w:hanging="360"/>
+      </w:pPr>
+    </w:lvl>
+    <w:lvl w:ilvl="2" w:tplc="0410001B" w:tentative="1">
+      <w:start w:val="1"/>
+      <w:numFmt w:val="lowerRoman"/>
+      <w:lvlText w:val="%3."/>
+      <w:lvlJc w:val="right"/>
+      <w:pPr>
+        <w:ind w:left="1800" w:hanging="180"/>
+      </w:pPr>
+    </w:lvl>
+    <w:lvl w:ilvl="3" w:tplc="0410000F" w:tentative="1">
+      <w:start w:val="1"/>
+      <w:numFmt w:val="decimal"/>
+      <w:lvlText w:val="%4."/>
+      <w:lvlJc w:val="left"/>
+      <w:pPr>
+        <w:ind w:left="2520" w:hanging="360"/>
+      </w:pPr>
+    </w:lvl>
+    <w:lvl w:ilvl="4" w:tplc="04100019" w:tentative="1">
+      <w:start w:val="1"/>
+      <w:numFmt w:val="lowerLetter"/>
+      <w:lvlText w:val="%5."/>
+      <w:lvlJc w:val="left"/>
+      <w:pPr>
+        <w:ind w:left="3240" w:hanging="360"/>
+      </w:pPr>
+    </w:lvl>
+    <w:lvl w:ilvl="5" w:tplc="0410001B" w:tentative="1">
+      <w:start w:val="1"/>
+      <w:numFmt w:val="lowerRoman"/>
+      <w:lvlText w:val="%6."/>
+      <w:lvlJc w:val="right"/>
+      <w:pPr>
+        <w:ind w:left="3960" w:hanging="180"/>
+      </w:pPr>
+    </w:lvl>
+    <w:lvl w:ilvl="6" w:tplc="0410000F" w:tentative="1">
+      <w:start w:val="1"/>
+      <w:numFmt w:val="decimal"/>
+      <w:lvlText w:val="%7."/>
+      <w:lvlJc w:val="left"/>
+      <w:pPr>
+        <w:ind w:left="4680" w:hanging="360"/>
+      </w:pPr>
+    </w:lvl>
+    <w:lvl w:ilvl="7" w:tplc="04100019" w:tentative="1">
+      <w:start w:val="1"/>
+      <w:numFmt w:val="lowerLetter"/>
+      <w:lvlText w:val="%8."/>
+      <w:lvlJc w:val="left"/>
+      <w:pPr>
+        <w:ind w:left="5400" w:hanging="360"/>
+      </w:pPr>
+    </w:lvl>
+    <w:lvl w:ilvl="8" w:tplc="0410001B" w:tentative="1">
+      <w:start w:val="1"/>
+      <w:numFmt w:val="lowerRoman"/>
+      <w:lvlText w:val="%9."/>
+      <w:lvlJc w:val="right"/>
+      <w:pPr>
+        <w:ind w:left="6120" w:hanging="180"/>
+      </w:pPr>
+    </w:lvl>
+  </w:abstractNum>
+  <w:abstractNum w:abstractNumId="6" w15:restartNumberingAfterBreak="0">
+    <w:nsid w:val="77DE481C"/>
+    <w:multiLevelType w:val="multilevel"/>
+    <w:tmpl w:val="4B0A410A"/>
+    <w:lvl w:ilvl="0">
+      <w:start w:val="1"/>
+      <w:numFmt w:val="decimal"/>
+      <w:lvlText w:val="%1."/>
+      <w:lvlJc w:val="left"/>
+      <w:pPr>
+        <w:tabs>
+          <w:tab w:val="num" w:pos="720"/>
+        </w:tabs>
+        <w:ind w:left="720" w:hanging="360"/>
+      </w:pPr>
+    </w:lvl>
+    <w:lvl w:ilvl="1" w:tentative="1">
+      <w:start w:val="1"/>
+      <w:numFmt w:val="decimal"/>
+      <w:lvlText w:val="%2."/>
+      <w:lvlJc w:val="left"/>
+      <w:pPr>
+        <w:tabs>
+          <w:tab w:val="num" w:pos="1440"/>
+        </w:tabs>
+        <w:ind w:left="1440" w:hanging="360"/>
+      </w:pPr>
+    </w:lvl>
+    <w:lvl w:ilvl="2" w:tentative="1">
+      <w:start w:val="1"/>
+      <w:numFmt w:val="decimal"/>
+      <w:lvlText w:val="%3."/>
+      <w:lvlJc w:val="left"/>
+      <w:pPr>
+        <w:tabs>
+          <w:tab w:val="num" w:pos="2160"/>
+        </w:tabs>
+        <w:ind w:left="2160" w:hanging="360"/>
+      </w:pPr>
+    </w:lvl>
+    <w:lvl w:ilvl="3" w:tentative="1">
+      <w:start w:val="1"/>
+      <w:numFmt w:val="decimal"/>
+      <w:lvlText w:val="%4."/>
+      <w:lvlJc w:val="left"/>
+      <w:pPr>
+        <w:tabs>
+          <w:tab w:val="num" w:pos="2880"/>
+        </w:tabs>
+        <w:ind w:left="2880" w:hanging="360"/>
+      </w:pPr>
+    </w:lvl>
+    <w:lvl w:ilvl="4" w:tentative="1">
+      <w:start w:val="1"/>
+      <w:numFmt w:val="decimal"/>
+      <w:lvlText w:val="%5."/>
+      <w:lvlJc w:val="left"/>
+      <w:pPr>
+        <w:tabs>
+          <w:tab w:val="num" w:pos="3600"/>
+        </w:tabs>
+        <w:ind w:left="3600" w:hanging="360"/>
+      </w:pPr>
+    </w:lvl>
+    <w:lvl w:ilvl="5" w:tentative="1">
+      <w:start w:val="1"/>
+      <w:numFmt w:val="decimal"/>
+      <w:lvlText w:val="%6."/>
+      <w:lvlJc w:val="left"/>
+      <w:pPr>
+        <w:tabs>
+          <w:tab w:val="num" w:pos="4320"/>
+        </w:tabs>
+        <w:ind w:left="4320" w:hanging="360"/>
+      </w:pPr>
+    </w:lvl>
+    <w:lvl w:ilvl="6" w:tentative="1">
+      <w:start w:val="1"/>
+      <w:numFmt w:val="decimal"/>
+      <w:lvlText w:val="%7."/>
+      <w:lvlJc w:val="left"/>
+      <w:pPr>
+        <w:tabs>
+          <w:tab w:val="num" w:pos="5040"/>
+        </w:tabs>
+        <w:ind w:left="5040" w:hanging="360"/>
+      </w:pPr>
+    </w:lvl>
+    <w:lvl w:ilvl="7" w:tentative="1">
+      <w:start w:val="1"/>
+      <w:numFmt w:val="decimal"/>
+      <w:lvlText w:val="%8."/>
+      <w:lvlJc w:val="left"/>
+      <w:pPr>
+        <w:tabs>
+          <w:tab w:val="num" w:pos="5760"/>
+        </w:tabs>
+        <w:ind w:left="5760" w:hanging="360"/>
+      </w:pPr>
+    </w:lvl>
+    <w:lvl w:ilvl="8" w:tentative="1">
+      <w:start w:val="1"/>
+      <w:numFmt w:val="decimal"/>
+      <w:lvlText w:val="%9."/>
+      <w:lvlJc w:val="left"/>
+      <w:pPr>
+        <w:tabs>
+          <w:tab w:val="num" w:pos="6480"/>
+        </w:tabs>
+        <w:ind w:left="6480" w:hanging="360"/>
+      </w:pPr>
+    </w:lvl>
+  </w:abstractNum>
+  <w:abstractNum w:abstractNumId="7" w15:restartNumberingAfterBreak="0">
+    <w:nsid w:val="7B734895"/>
+    <w:multiLevelType w:val="hybridMultilevel"/>
+    <w:tmpl w:val="8DB6067E"/>
+    <w:lvl w:ilvl="0" w:tplc="04100001">
+      <w:start w:val="1"/>
+      <w:numFmt w:val="bullet"/>
+      <w:lvlText w:val=""/>
+      <w:lvlJc w:val="left"/>
+      <w:pPr>
+        <w:ind w:left="720" w:hanging="360"/>
+      </w:pPr>
+      <w:rPr>
+        <w:rFonts w:ascii="Symbol" w:hAnsi="Symbol" w:hint="default"/>
+      </w:rPr>
+    </w:lvl>
+    <w:lvl w:ilvl="1" w:tplc="04100003" w:tentative="1">
+      <w:start w:val="1"/>
+      <w:numFmt w:val="bullet"/>
+      <w:lvlText w:val="o"/>
+      <w:lvlJc w:val="left"/>
+      <w:pPr>
+        <w:ind w:left="1440" w:hanging="360"/>
+      </w:pPr>
+      <w:rPr>
+        <w:rFonts w:ascii="Courier New" w:hAnsi="Courier New" w:cs="Courier New" w:hint="default"/>
+      </w:rPr>
+    </w:lvl>
+    <w:lvl w:ilvl="2" w:tplc="04100005" w:tentative="1">
+      <w:start w:val="1"/>
+      <w:numFmt w:val="bullet"/>
+      <w:lvlText w:val=""/>
+      <w:lvlJc w:val="left"/>
+      <w:pPr>
+        <w:ind w:left="2160" w:hanging="360"/>
+      </w:pPr>
+      <w:rPr>
+        <w:rFonts w:ascii="Wingdings" w:hAnsi="Wingdings" w:hint="default"/>
+      </w:rPr>
+    </w:lvl>
+    <w:lvl w:ilvl="3" w:tplc="04100001" w:tentative="1">
+      <w:start w:val="1"/>
+      <w:numFmt w:val="bullet"/>
+      <w:lvlText w:val=""/>
+      <w:lvlJc w:val="left"/>
+      <w:pPr>
+        <w:ind w:left="2880" w:hanging="360"/>
+      </w:pPr>
+      <w:rPr>
+        <w:rFonts w:ascii="Symbol" w:hAnsi="Symbol" w:hint="default"/>
+      </w:rPr>
+    </w:lvl>
+    <w:lvl w:ilvl="4" w:tplc="04100003" w:tentative="1">
+      <w:start w:val="1"/>
+      <w:numFmt w:val="bullet"/>
+      <w:lvlText w:val="o"/>
+      <w:lvlJc w:val="left"/>
+      <w:pPr>
+        <w:ind w:left="3600" w:hanging="360"/>
+      </w:pPr>
+      <w:rPr>
+        <w:rFonts w:ascii="Courier New" w:hAnsi="Courier New" w:cs="Courier New" w:hint="default"/>
+      </w:rPr>
+    </w:lvl>
+    <w:lvl w:ilvl="5" w:tplc="04100005" w:tentative="1">
+      <w:start w:val="1"/>
+      <w:numFmt w:val="bullet"/>
+      <w:lvlText w:val=""/>
+      <w:lvlJc w:val="left"/>
+      <w:pPr>
+        <w:ind w:left="4320" w:hanging="360"/>
+      </w:pPr>
+      <w:rPr>
+        <w:rFonts w:ascii="Wingdings" w:hAnsi="Wingdings" w:hint="default"/>
+      </w:rPr>
+    </w:lvl>
+    <w:lvl w:ilvl="6" w:tplc="04100001" w:tentative="1">
+      <w:start w:val="1"/>
+      <w:numFmt w:val="bullet"/>
+      <w:lvlText w:val=""/>
+      <w:lvlJc w:val="left"/>
+      <w:pPr>
+        <w:ind w:left="5040" w:hanging="360"/>
+      </w:pPr>
+      <w:rPr>
+        <w:rFonts w:ascii="Symbol" w:hAnsi="Symbol" w:hint="default"/>
+      </w:rPr>
+    </w:lvl>
+    <w:lvl w:ilvl="7" w:tplc="04100003" w:tentative="1">
+      <w:start w:val="1"/>
+      <w:numFmt w:val="bullet"/>
+      <w:lvlText w:val="o"/>
+      <w:lvlJc w:val="left"/>
+      <w:pPr>
+        <w:ind w:left="5760" w:hanging="360"/>
+      </w:pPr>
+      <w:rPr>
+        <w:rFonts w:ascii="Courier New" w:hAnsi="Courier New" w:cs="Courier New" w:hint="default"/>
+      </w:rPr>
+    </w:lvl>
+    <w:lvl w:ilvl="8" w:tplc="04100005" w:tentative="1">
+      <w:start w:val="1"/>
+      <w:numFmt w:val="bullet"/>
+      <w:lvlText w:val=""/>
+      <w:lvlJc w:val="left"/>
+      <w:pPr>
+        <w:ind w:left="6480" w:hanging="360"/>
       </w:pPr>
       <w:rPr>
         <w:rFonts w:ascii="Wingdings" w:hAnsi="Wingdings" w:hint="default"/>
@@ -2840,10 +4810,25 @@
     <w:abstractNumId w:val="0"/>
   </w:num>
   <w:num w:numId="2">
+    <w:abstractNumId w:val="3"/>
+  </w:num>
+  <w:num w:numId="3">
     <w:abstractNumId w:val="2"/>
   </w:num>
-  <w:num w:numId="3">
+  <w:num w:numId="4">
+    <w:abstractNumId w:val="4"/>
+  </w:num>
+  <w:num w:numId="5">
+    <w:abstractNumId w:val="5"/>
+  </w:num>
+  <w:num w:numId="6">
+    <w:abstractNumId w:val="7"/>
+  </w:num>
+  <w:num w:numId="7">
     <w:abstractNumId w:val="1"/>
+  </w:num>
+  <w:num w:numId="8">
+    <w:abstractNumId w:val="6"/>
   </w:num>
 </w:numbering>
 </file>
@@ -3249,7 +5234,6 @@
   <w:style w:type="character" w:default="1" w:styleId="Carpredefinitoparagrafo">
     <w:name w:val="Default Paragraph Font"/>
     <w:uiPriority w:val="1"/>
-    <w:semiHidden/>
     <w:unhideWhenUsed/>
   </w:style>
   <w:style w:type="table" w:default="1" w:styleId="Tabellanormale">
@@ -3369,6 +5353,30 @@
       <w:color w:val="605E5C"/>
       <w:shd w:val="clear" w:color="auto" w:fill="E1DFDD"/>
     </w:rPr>
+  </w:style>
+  <w:style w:type="character" w:customStyle="1" w:styleId="str">
+    <w:name w:val="str"/>
+    <w:rsid w:val="00232656"/>
+  </w:style>
+  <w:style w:type="character" w:styleId="Testosegnaposto">
+    <w:name w:val="Placeholder Text"/>
+    <w:basedOn w:val="Carpredefinitoparagrafo"/>
+    <w:uiPriority w:val="99"/>
+    <w:semiHidden/>
+    <w:rsid w:val="00FA3EC5"/>
+    <w:rPr>
+      <w:color w:val="808080"/>
+    </w:rPr>
+  </w:style>
+  <w:style w:type="character" w:customStyle="1" w:styleId="kwd">
+    <w:name w:val="kwd"/>
+    <w:basedOn w:val="Carpredefinitoparagrafo"/>
+    <w:rsid w:val="007A1EDC"/>
+  </w:style>
+  <w:style w:type="character" w:customStyle="1" w:styleId="lit">
+    <w:name w:val="lit"/>
+    <w:basedOn w:val="Carpredefinitoparagrafo"/>
+    <w:rsid w:val="007A1EDC"/>
   </w:style>
 </w:styles>
 </file>
@@ -3666,4 +5674,16 @@
     </a:ext>
   </a:extLst>
 </a:theme>
+</file>
+
+<file path=customXml/item1.xml><?xml version="1.0" encoding="utf-8"?>
+<b:Sources xmlns:b="http://schemas.openxmlformats.org/officeDocument/2006/bibliography" xmlns="http://schemas.openxmlformats.org/officeDocument/2006/bibliography" SelectedStyle="\APASixthEditionOfficeOnline.xsl" StyleName="APA" Version="6"/>
+</file>
+
+<file path=customXml/itemProps1.xml><?xml version="1.0" encoding="utf-8"?>
+<ds:datastoreItem xmlns:ds="http://schemas.openxmlformats.org/officeDocument/2006/customXml" ds:itemID="{BC73C27D-ABB8-44AA-965D-4675BFAF80D1}">
+  <ds:schemaRefs>
+    <ds:schemaRef ds:uri="http://schemas.openxmlformats.org/officeDocument/2006/bibliography"/>
+  </ds:schemaRefs>
+</ds:datastoreItem>
 </file>
</xml_diff>